<commit_message>
. Todavia falta mejorar
</commit_message>
<xml_diff>
--- a/Proyecto final/Informes/PlanDeProyecto.docx
+++ b/Proyecto final/Informes/PlanDeProyecto.docx
@@ -22849,7 +22849,23 @@
           <w:sz w:val="24"/>
           <w:szCs w:val="24"/>
         </w:rPr>
-        <w:t>Desarrollar un metódo que permita comprimir la imagen para almacenarla sin perder calidad</w:t>
+        <w:t xml:space="preserve">Desarrollar un </w:t>
+      </w:r>
+      <w:r>
+        <w:rPr>
+          <w:rFonts w:cstheme="minorHAnsi"/>
+          <w:sz w:val="24"/>
+          <w:szCs w:val="24"/>
+        </w:rPr>
+        <w:t>método</w:t>
+      </w:r>
+      <w:r>
+        <w:rPr>
+          <w:rFonts w:cstheme="minorHAnsi"/>
+          <w:sz w:val="24"/>
+          <w:szCs w:val="24"/>
+        </w:rPr>
+        <w:t xml:space="preserve"> que permita comprimir la imagen para almacenarla sin perder calidad</w:t>
       </w:r>
     </w:p>
     <w:p>
@@ -22870,7 +22886,39 @@
           <w:sz w:val="24"/>
           <w:szCs w:val="24"/>
         </w:rPr>
-        <w:t>Desarrollar un método para descomprimir imagénes recuperandola de la BD con la mejor calidad posible.</w:t>
+        <w:t xml:space="preserve">Desarrollar un método para descomprimir </w:t>
+      </w:r>
+      <w:r>
+        <w:rPr>
+          <w:rFonts w:cstheme="minorHAnsi"/>
+          <w:sz w:val="24"/>
+          <w:szCs w:val="24"/>
+        </w:rPr>
+        <w:t>imágenes</w:t>
+      </w:r>
+      <w:r>
+        <w:rPr>
+          <w:rFonts w:cstheme="minorHAnsi"/>
+          <w:sz w:val="24"/>
+          <w:szCs w:val="24"/>
+        </w:rPr>
+        <w:t xml:space="preserve"> </w:t>
+      </w:r>
+      <w:r>
+        <w:rPr>
+          <w:rFonts w:cstheme="minorHAnsi"/>
+          <w:sz w:val="24"/>
+          <w:szCs w:val="24"/>
+        </w:rPr>
+        <w:t>recuperándola</w:t>
+      </w:r>
+      <w:r>
+        <w:rPr>
+          <w:rFonts w:cstheme="minorHAnsi"/>
+          <w:sz w:val="24"/>
+          <w:szCs w:val="24"/>
+        </w:rPr>
+        <w:t xml:space="preserve"> de la BD con la mejor calidad posible.</w:t>
       </w:r>
     </w:p>
     <w:p>
@@ -22976,7 +23024,23 @@
           <w:sz w:val="24"/>
           <w:szCs w:val="24"/>
         </w:rPr>
-        <w:t>Realizar pruebas de recuperación de imagénes comprimidas en la base de datos</w:t>
+        <w:t xml:space="preserve">Realizar pruebas de recuperación de </w:t>
+      </w:r>
+      <w:r>
+        <w:rPr>
+          <w:rFonts w:cstheme="minorHAnsi"/>
+          <w:sz w:val="24"/>
+          <w:szCs w:val="24"/>
+        </w:rPr>
+        <w:t>imágenes</w:t>
+      </w:r>
+      <w:r>
+        <w:rPr>
+          <w:rFonts w:cstheme="minorHAnsi"/>
+          <w:sz w:val="24"/>
+          <w:szCs w:val="24"/>
+        </w:rPr>
+        <w:t xml:space="preserve"> comprimidas en la base de datos</w:t>
       </w:r>
     </w:p>
     <w:p>
@@ -23277,7 +23341,39 @@
           <w:sz w:val="24"/>
           <w:szCs w:val="24"/>
         </w:rPr>
-        <w:t>Combinar el tracking de manos con la implementacion de esqueleto para controlar el catalago de productos</w:t>
+        <w:t xml:space="preserve">Combinar el tracking de manos con la </w:t>
+      </w:r>
+      <w:r>
+        <w:rPr>
+          <w:rFonts w:cstheme="minorHAnsi"/>
+          <w:sz w:val="24"/>
+          <w:szCs w:val="24"/>
+        </w:rPr>
+        <w:t>implementación</w:t>
+      </w:r>
+      <w:r>
+        <w:rPr>
+          <w:rFonts w:cstheme="minorHAnsi"/>
+          <w:sz w:val="24"/>
+          <w:szCs w:val="24"/>
+        </w:rPr>
+        <w:t xml:space="preserve"> de esqueleto para controlar el </w:t>
+      </w:r>
+      <w:r>
+        <w:rPr>
+          <w:rFonts w:cstheme="minorHAnsi"/>
+          <w:sz w:val="24"/>
+          <w:szCs w:val="24"/>
+        </w:rPr>
+        <w:t>catalogo</w:t>
+      </w:r>
+      <w:r>
+        <w:rPr>
+          <w:rFonts w:cstheme="minorHAnsi"/>
+          <w:sz w:val="24"/>
+          <w:szCs w:val="24"/>
+        </w:rPr>
+        <w:t xml:space="preserve"> de productos</w:t>
       </w:r>
     </w:p>
     <w:p>

</xml_diff>

<commit_message>
Finalizacion Plan de Proyecto
</commit_message>
<xml_diff>
--- a/Proyecto final/Informes/PlanDeProyecto.docx
+++ b/Proyecto final/Informes/PlanDeProyecto.docx
@@ -508,7 +508,33 @@
           <w:sz w:val="29"/>
         </w:rPr>
         <w:tab/>
-        <w:t>Fernandez, David     Legajo:</w:t>
+      </w:r>
+      <w:r>
+        <w:rPr>
+          <w:rFonts w:cstheme="minorHAnsi"/>
+          <w:bCs/>
+          <w:color w:val="000000"/>
+          <w:sz w:val="29"/>
+        </w:rPr>
+        <w:t>Fernández</w:t>
+      </w:r>
+      <w:r>
+        <w:rPr>
+          <w:rFonts w:cstheme="minorHAnsi"/>
+          <w:bCs/>
+          <w:color w:val="000000"/>
+          <w:sz w:val="29"/>
+        </w:rPr>
+        <w:t>, David     Legajo:</w:t>
+      </w:r>
+      <w:r>
+        <w:rPr>
+          <w:rFonts w:cstheme="minorHAnsi"/>
+          <w:bCs/>
+          <w:color w:val="000000"/>
+          <w:sz w:val="29"/>
+        </w:rPr>
+        <w:t xml:space="preserve"> 53063</w:t>
       </w:r>
     </w:p>
     <w:p>
@@ -3599,7 +3625,39 @@
           <w:sz w:val="24"/>
           <w:szCs w:val="24"/>
         </w:rPr>
-        <w:t>El presente documento tiene como objetivo describir el proceso de administración del proyecto de creación del producto OpticalMarketing, incluyendo investigación y desarrollo de hardware y plataforma de gestión web. En este documento se definirá la metodología de trabajo que se utiliza en el desarrollo de estos productos, la forma de división de trabajo, los criterios de aceptación de las historias y defectos, y la calendarización de las iteraciones y revisiones que se llevaran a cabo durante el desarrollo del sistema.</w:t>
+        <w:t>El presente documento tiene como objetivo describir el proceso de administración del proyecto de creación del producto OpticalMarketing, incluyendo investigación y desarrollo de hardware y plataforma de gestión web. En este documento se defin</w:t>
+      </w:r>
+      <w:r>
+        <w:rPr>
+          <w:rFonts w:cstheme="minorHAnsi"/>
+          <w:sz w:val="24"/>
+          <w:szCs w:val="24"/>
+        </w:rPr>
+        <w:t>irá la metodología de trabajo a utilizar</w:t>
+      </w:r>
+      <w:r>
+        <w:rPr>
+          <w:rFonts w:cstheme="minorHAnsi"/>
+          <w:sz w:val="24"/>
+          <w:szCs w:val="24"/>
+        </w:rPr>
+        <w:t xml:space="preserve"> en el desarrollo de estos productos, la forma de división de trabajo, los criterios de aceptación de las historias y defectos, y la calendarización de las iteraci</w:t>
+      </w:r>
+      <w:r>
+        <w:rPr>
+          <w:rFonts w:cstheme="minorHAnsi"/>
+          <w:sz w:val="24"/>
+          <w:szCs w:val="24"/>
+        </w:rPr>
+        <w:t>ones y revisiones que se llevará</w:t>
+      </w:r>
+      <w:r>
+        <w:rPr>
+          <w:rFonts w:cstheme="minorHAnsi"/>
+          <w:sz w:val="24"/>
+          <w:szCs w:val="24"/>
+        </w:rPr>
+        <w:t>n a cabo durante el desarrollo del sistema.</w:t>
       </w:r>
     </w:p>
     <w:p>
@@ -3948,38 +4006,21 @@
       </w:tr>
     </w:tbl>
     <w:p>
-      <w:pPr>
-        <w:pStyle w:val="Ttulo1"/>
-      </w:pPr>
+      <w:bookmarkStart w:id="4" w:name="_Toc363121679"/>
     </w:p>
-    <w:p>
-      <w:pPr>
-        <w:pStyle w:val="Ttulo1"/>
-      </w:pPr>
-    </w:p>
-    <w:p>
-      <w:pPr>
-        <w:pStyle w:val="Ttulo1"/>
-      </w:pPr>
-    </w:p>
-    <w:p>
-      <w:pPr>
-        <w:pStyle w:val="Ttulo1"/>
-      </w:pPr>
-    </w:p>
-    <w:p>
-      <w:pPr>
-        <w:pStyle w:val="Ttulo1"/>
-      </w:pPr>
-    </w:p>
+    <w:p/>
+    <w:p/>
+    <w:p/>
+    <w:p/>
+    <w:p/>
     <w:p/>
     <w:p/>
     <w:p>
       <w:pPr>
         <w:pStyle w:val="Ttulo1"/>
       </w:pPr>
-      <w:bookmarkStart w:id="4" w:name="_Toc363121679"/>
-      <w:r>
+      <w:r>
+        <w:lastRenderedPageBreak/>
         <w:t>Equipo de trabajo y roles del proyecto</w:t>
       </w:r>
       <w:bookmarkEnd w:id="4"/>
@@ -4817,270 +4858,7 @@
                 <w:sz w:val="24"/>
                 <w:szCs w:val="24"/>
               </w:rPr>
-              <w:lastRenderedPageBreak/>
               <w:t>Tester</w:t>
-            </w:r>
-          </w:p>
-        </w:tc>
-      </w:tr>
-      <w:tr>
-        <w:trPr>
-          <w:trHeight w:val="1"/>
-        </w:trPr>
-        <w:tc>
-          <w:tcPr>
-            <w:tcW w:w="4005" w:type="dxa"/>
-            <w:tcBorders>
-              <w:top w:val="single" w:sz="2" w:space="0" w:color="000000"/>
-              <w:left w:val="single" w:sz="2" w:space="0" w:color="000000"/>
-              <w:bottom w:val="single" w:sz="2" w:space="0" w:color="000000"/>
-              <w:right w:val="single" w:sz="2" w:space="0" w:color="000000"/>
-            </w:tcBorders>
-            <w:shd w:val="clear" w:color="000000" w:fill="auto"/>
-            <w:vAlign w:val="center"/>
-          </w:tcPr>
-          <w:p>
-            <w:pPr>
-              <w:autoSpaceDE w:val="0"/>
-              <w:autoSpaceDN w:val="0"/>
-              <w:adjustRightInd w:val="0"/>
-              <w:spacing w:after="0" w:line="240" w:lineRule="auto"/>
-              <w:rPr>
-                <w:rFonts w:cstheme="minorHAnsi"/>
-              </w:rPr>
-            </w:pPr>
-            <w:r>
-              <w:rPr>
-                <w:rFonts w:cstheme="minorHAnsi"/>
-                <w:sz w:val="24"/>
-                <w:szCs w:val="24"/>
-              </w:rPr>
-              <w:lastRenderedPageBreak/>
-              <w:t>Zohil</w:t>
-            </w:r>
-            <w:r>
-              <w:rPr>
-                <w:rFonts w:cstheme="minorHAnsi"/>
-                <w:sz w:val="24"/>
-                <w:szCs w:val="24"/>
-              </w:rPr>
-              <w:t xml:space="preserve">, </w:t>
-            </w:r>
-            <w:r>
-              <w:rPr>
-                <w:rFonts w:cstheme="minorHAnsi"/>
-                <w:sz w:val="24"/>
-                <w:szCs w:val="24"/>
-              </w:rPr>
-              <w:t>Julio Cesar Nelson</w:t>
-            </w:r>
-          </w:p>
-        </w:tc>
-        <w:tc>
-          <w:tcPr>
-            <w:tcW w:w="4050" w:type="dxa"/>
-            <w:tcBorders>
-              <w:top w:val="single" w:sz="2" w:space="0" w:color="000000"/>
-              <w:left w:val="single" w:sz="2" w:space="0" w:color="000000"/>
-              <w:bottom w:val="single" w:sz="2" w:space="0" w:color="000000"/>
-              <w:right w:val="single" w:sz="2" w:space="0" w:color="000000"/>
-            </w:tcBorders>
-            <w:shd w:val="clear" w:color="000000" w:fill="auto"/>
-            <w:vAlign w:val="center"/>
-          </w:tcPr>
-          <w:p>
-            <w:pPr>
-              <w:autoSpaceDE w:val="0"/>
-              <w:autoSpaceDN w:val="0"/>
-              <w:adjustRightInd w:val="0"/>
-              <w:spacing w:after="0" w:line="240" w:lineRule="auto"/>
-              <w:rPr>
-                <w:rFonts w:cstheme="minorHAnsi"/>
-                <w:sz w:val="24"/>
-                <w:szCs w:val="24"/>
-              </w:rPr>
-            </w:pPr>
-            <w:r>
-              <w:rPr>
-                <w:rFonts w:cstheme="minorHAnsi"/>
-                <w:sz w:val="24"/>
-                <w:szCs w:val="24"/>
-              </w:rPr>
-              <w:t>Product Owner</w:t>
-            </w:r>
-          </w:p>
-          <w:p>
-            <w:pPr>
-              <w:autoSpaceDE w:val="0"/>
-              <w:autoSpaceDN w:val="0"/>
-              <w:adjustRightInd w:val="0"/>
-              <w:spacing w:after="0" w:line="240" w:lineRule="auto"/>
-              <w:rPr>
-                <w:rFonts w:cstheme="minorHAnsi"/>
-              </w:rPr>
-            </w:pPr>
-            <w:r>
-              <w:rPr>
-                <w:rFonts w:cstheme="minorHAnsi"/>
-                <w:sz w:val="24"/>
-                <w:szCs w:val="24"/>
-              </w:rPr>
-              <w:t>Encargado</w:t>
-            </w:r>
-            <w:r>
-              <w:rPr>
-                <w:rFonts w:cstheme="minorHAnsi"/>
-                <w:sz w:val="24"/>
-                <w:szCs w:val="24"/>
-              </w:rPr>
-              <w:t xml:space="preserve"> del proyecto</w:t>
-            </w:r>
-          </w:p>
-        </w:tc>
-      </w:tr>
-      <w:tr>
-        <w:trPr>
-          <w:trHeight w:val="1"/>
-        </w:trPr>
-        <w:tc>
-          <w:tcPr>
-            <w:tcW w:w="4005" w:type="dxa"/>
-            <w:tcBorders>
-              <w:top w:val="single" w:sz="2" w:space="0" w:color="000000"/>
-              <w:left w:val="single" w:sz="2" w:space="0" w:color="000000"/>
-              <w:bottom w:val="single" w:sz="2" w:space="0" w:color="000000"/>
-              <w:right w:val="single" w:sz="2" w:space="0" w:color="000000"/>
-            </w:tcBorders>
-            <w:shd w:val="clear" w:color="000000" w:fill="auto"/>
-            <w:vAlign w:val="center"/>
-          </w:tcPr>
-          <w:p>
-            <w:pPr>
-              <w:autoSpaceDE w:val="0"/>
-              <w:autoSpaceDN w:val="0"/>
-              <w:adjustRightInd w:val="0"/>
-              <w:spacing w:after="0" w:line="240" w:lineRule="auto"/>
-              <w:rPr>
-                <w:rFonts w:cstheme="minorHAnsi"/>
-              </w:rPr>
-            </w:pPr>
-            <w:r>
-              <w:rPr>
-                <w:rFonts w:cstheme="minorHAnsi"/>
-                <w:color w:val="000000"/>
-                <w:sz w:val="24"/>
-                <w:szCs w:val="24"/>
-              </w:rPr>
-              <w:t>Jaime, Natalia</w:t>
-            </w:r>
-          </w:p>
-        </w:tc>
-        <w:tc>
-          <w:tcPr>
-            <w:tcW w:w="4050" w:type="dxa"/>
-            <w:tcBorders>
-              <w:top w:val="single" w:sz="2" w:space="0" w:color="000000"/>
-              <w:left w:val="single" w:sz="2" w:space="0" w:color="000000"/>
-              <w:bottom w:val="single" w:sz="2" w:space="0" w:color="000000"/>
-              <w:right w:val="single" w:sz="2" w:space="0" w:color="000000"/>
-            </w:tcBorders>
-            <w:shd w:val="clear" w:color="000000" w:fill="auto"/>
-            <w:vAlign w:val="center"/>
-          </w:tcPr>
-          <w:p>
-            <w:pPr>
-              <w:autoSpaceDE w:val="0"/>
-              <w:autoSpaceDN w:val="0"/>
-              <w:adjustRightInd w:val="0"/>
-              <w:spacing w:after="0" w:line="240" w:lineRule="auto"/>
-              <w:rPr>
-                <w:rFonts w:cstheme="minorHAnsi"/>
-                <w:sz w:val="24"/>
-                <w:szCs w:val="24"/>
-              </w:rPr>
-            </w:pPr>
-            <w:r>
-              <w:rPr>
-                <w:rFonts w:cstheme="minorHAnsi"/>
-                <w:sz w:val="24"/>
-                <w:szCs w:val="24"/>
-              </w:rPr>
-              <w:t>Product Owner</w:t>
-            </w:r>
-          </w:p>
-        </w:tc>
-      </w:tr>
-      <w:tr>
-        <w:trPr>
-          <w:trHeight w:val="1"/>
-        </w:trPr>
-        <w:tc>
-          <w:tcPr>
-            <w:tcW w:w="4005" w:type="dxa"/>
-            <w:tcBorders>
-              <w:top w:val="single" w:sz="2" w:space="0" w:color="000000"/>
-              <w:left w:val="single" w:sz="2" w:space="0" w:color="000000"/>
-              <w:bottom w:val="single" w:sz="2" w:space="0" w:color="000000"/>
-              <w:right w:val="single" w:sz="2" w:space="0" w:color="000000"/>
-            </w:tcBorders>
-            <w:shd w:val="clear" w:color="000000" w:fill="auto"/>
-            <w:vAlign w:val="center"/>
-          </w:tcPr>
-          <w:p>
-            <w:pPr>
-              <w:autoSpaceDE w:val="0"/>
-              <w:autoSpaceDN w:val="0"/>
-              <w:adjustRightInd w:val="0"/>
-              <w:spacing w:after="0" w:line="240" w:lineRule="auto"/>
-              <w:rPr>
-                <w:rFonts w:cstheme="minorHAnsi"/>
-                <w:color w:val="000000"/>
-                <w:sz w:val="24"/>
-                <w:szCs w:val="24"/>
-              </w:rPr>
-            </w:pPr>
-            <w:r>
-              <w:rPr>
-                <w:rFonts w:cstheme="minorHAnsi"/>
-                <w:color w:val="000000"/>
-                <w:sz w:val="24"/>
-                <w:szCs w:val="24"/>
-              </w:rPr>
-              <w:t>Aquino, Francisco</w:t>
-            </w:r>
-          </w:p>
-        </w:tc>
-        <w:tc>
-          <w:tcPr>
-            <w:tcW w:w="4050" w:type="dxa"/>
-            <w:tcBorders>
-              <w:top w:val="single" w:sz="2" w:space="0" w:color="000000"/>
-              <w:left w:val="single" w:sz="2" w:space="0" w:color="000000"/>
-              <w:bottom w:val="single" w:sz="2" w:space="0" w:color="000000"/>
-              <w:right w:val="single" w:sz="2" w:space="0" w:color="000000"/>
-            </w:tcBorders>
-            <w:shd w:val="clear" w:color="000000" w:fill="auto"/>
-            <w:vAlign w:val="center"/>
-          </w:tcPr>
-          <w:p>
-            <w:pPr>
-              <w:autoSpaceDE w:val="0"/>
-              <w:autoSpaceDN w:val="0"/>
-              <w:adjustRightInd w:val="0"/>
-              <w:spacing w:after="0" w:line="240" w:lineRule="auto"/>
-              <w:rPr>
-                <w:rFonts w:cstheme="minorHAnsi"/>
-                <w:sz w:val="24"/>
-                <w:szCs w:val="24"/>
-              </w:rPr>
-            </w:pPr>
-            <w:r>
-              <w:rPr>
-                <w:rFonts w:cstheme="minorHAnsi"/>
-                <w:sz w:val="24"/>
-                <w:szCs w:val="24"/>
-              </w:rPr>
-              <w:t>Product Owner</w:t>
             </w:r>
           </w:p>
         </w:tc>
@@ -5375,6 +5153,7 @@
           <w:sz w:val="24"/>
           <w:szCs w:val="24"/>
         </w:rPr>
+        <w:lastRenderedPageBreak/>
         <w:t xml:space="preserve">Encargado de </w:t>
       </w:r>
       <w:r>
@@ -5641,7 +5420,6 @@
           <w:sz w:val="24"/>
           <w:szCs w:val="24"/>
         </w:rPr>
-        <w:lastRenderedPageBreak/>
         <w:t>Encargado del despliegue del sistema:</w:t>
       </w:r>
       <w:r>
@@ -5834,80 +5612,6 @@
     </w:p>
     <w:p>
       <w:pPr>
-        <w:numPr>
-          <w:ilvl w:val="0"/>
-          <w:numId w:val="1"/>
-        </w:numPr>
-        <w:autoSpaceDE w:val="0"/>
-        <w:autoSpaceDN w:val="0"/>
-        <w:adjustRightInd w:val="0"/>
-        <w:spacing w:after="120" w:line="240" w:lineRule="auto"/>
-        <w:ind w:firstLine="634"/>
-        <w:jc w:val="both"/>
-        <w:rPr>
-          <w:rFonts w:cstheme="minorHAnsi"/>
-          <w:sz w:val="24"/>
-          <w:szCs w:val="24"/>
-        </w:rPr>
-      </w:pPr>
-      <w:r>
-        <w:rPr>
-          <w:rFonts w:cstheme="minorHAnsi"/>
-          <w:b/>
-          <w:bCs/>
-          <w:sz w:val="24"/>
-          <w:szCs w:val="24"/>
-        </w:rPr>
-        <w:t>Product Owner:</w:t>
-      </w:r>
-      <w:r>
-        <w:rPr>
-          <w:rFonts w:cstheme="minorHAnsi"/>
-          <w:sz w:val="24"/>
-          <w:szCs w:val="24"/>
-        </w:rPr>
-        <w:t xml:space="preserve"> Encargado de definir las historias de usuario, mediante la comunicación al equipo de sus necesidades y deseos concernientes al sistema de información. También es el responsable de definir el criterio de aceptación de las historias y su aprobación. Es el responsable de determinar en líneas generales lo que se espera como resultado de cada historia, y aceptar/rechazar las mismas en función a lo previamente establecido. </w:t>
-      </w:r>
-    </w:p>
-    <w:p>
-      <w:pPr>
-        <w:numPr>
-          <w:ilvl w:val="0"/>
-          <w:numId w:val="1"/>
-        </w:numPr>
-        <w:autoSpaceDE w:val="0"/>
-        <w:autoSpaceDN w:val="0"/>
-        <w:adjustRightInd w:val="0"/>
-        <w:spacing w:after="120" w:line="240" w:lineRule="auto"/>
-        <w:ind w:firstLine="634"/>
-        <w:jc w:val="both"/>
-        <w:rPr>
-          <w:rFonts w:cstheme="minorHAnsi"/>
-          <w:sz w:val="24"/>
-          <w:szCs w:val="24"/>
-        </w:rPr>
-      </w:pPr>
-      <w:r>
-        <w:rPr>
-          <w:rFonts w:cstheme="minorHAnsi"/>
-          <w:b/>
-          <w:bCs/>
-          <w:sz w:val="24"/>
-          <w:szCs w:val="24"/>
-        </w:rPr>
-        <w:t>Encargado del proyecto:</w:t>
-      </w:r>
-      <w:r>
-        <w:rPr>
-          <w:rFonts w:cstheme="minorHAnsi"/>
-          <w:sz w:val="24"/>
-          <w:szCs w:val="24"/>
-        </w:rPr>
-        <w:t xml:space="preserve"> Es la persona encargada de controlar en líneas generales el progreso del proyecto, junto con el control de la documentación presentada y la coherencia con el sistema desarrollado. También es el encargado de planificar los hitos de presentación de avances así como la planificación de la fecha de entrega final del proyecto.</w:t>
-      </w:r>
-    </w:p>
-    <w:p>
-      <w:pPr>
         <w:pStyle w:val="Ttulo1"/>
       </w:pPr>
       <w:bookmarkStart w:id="6" w:name="_Toc363121681"/>
@@ -5952,7 +5656,23 @@
           <w:sz w:val="24"/>
           <w:szCs w:val="24"/>
         </w:rPr>
-        <w:t>, el proyecto cuenta con los siguientes recursos informáticos:</w:t>
+        <w:t xml:space="preserve">, el proyecto cuenta </w:t>
+      </w:r>
+      <w:r>
+        <w:rPr>
+          <w:rFonts w:cstheme="minorHAnsi"/>
+          <w:sz w:val="24"/>
+          <w:szCs w:val="24"/>
+        </w:rPr>
+        <w:t xml:space="preserve">ya </w:t>
+      </w:r>
+      <w:r>
+        <w:rPr>
+          <w:rFonts w:cstheme="minorHAnsi"/>
+          <w:sz w:val="24"/>
+          <w:szCs w:val="24"/>
+        </w:rPr>
+        <w:t>con los siguientes recursos informáticos:</w:t>
       </w:r>
     </w:p>
     <w:p>
@@ -6038,39 +5758,55 @@
           <w:sz w:val="24"/>
           <w:szCs w:val="24"/>
         </w:rPr>
-        <w:t xml:space="preserve">1 PC para el servidor de </w:t>
-      </w:r>
-      <w:r>
-        <w:rPr>
-          <w:rFonts w:cstheme="minorHAnsi"/>
-          <w:sz w:val="24"/>
-          <w:szCs w:val="24"/>
-        </w:rPr>
-        <w:t xml:space="preserve">Base de Datos </w:t>
-      </w:r>
-      <w:r>
-        <w:rPr>
-          <w:rFonts w:cstheme="minorHAnsi"/>
-          <w:sz w:val="24"/>
-          <w:szCs w:val="24"/>
-        </w:rPr>
-        <w:t xml:space="preserve">de </w:t>
-      </w:r>
-      <w:r>
-        <w:rPr>
-          <w:rFonts w:cstheme="minorHAnsi"/>
-          <w:sz w:val="24"/>
-          <w:szCs w:val="24"/>
-        </w:rPr>
-        <w:t xml:space="preserve">la Web de </w:t>
-      </w:r>
-      <w:r>
-        <w:rPr>
-          <w:rFonts w:cstheme="minorHAnsi"/>
-          <w:sz w:val="24"/>
-          <w:szCs w:val="24"/>
-        </w:rPr>
-        <w:t>administración del proyecto.</w:t>
+        <w:t xml:space="preserve">1 </w:t>
+      </w:r>
+      <w:r>
+        <w:rPr>
+          <w:rFonts w:cstheme="minorHAnsi"/>
+          <w:sz w:val="24"/>
+          <w:szCs w:val="24"/>
+        </w:rPr>
+        <w:t xml:space="preserve">Kinect </w:t>
+      </w:r>
+      <w:r>
+        <w:rPr>
+          <w:rFonts w:cstheme="minorHAnsi"/>
+          <w:sz w:val="24"/>
+          <w:szCs w:val="24"/>
+        </w:rPr>
+        <w:t>propia para</w:t>
+      </w:r>
+      <w:r>
+        <w:rPr>
+          <w:rFonts w:cstheme="minorHAnsi"/>
+          <w:sz w:val="24"/>
+          <w:szCs w:val="24"/>
+        </w:rPr>
+        <w:t xml:space="preserve"> </w:t>
+      </w:r>
+      <w:r>
+        <w:rPr>
+          <w:rFonts w:cstheme="minorHAnsi"/>
+          <w:sz w:val="24"/>
+          <w:szCs w:val="24"/>
+        </w:rPr>
+        <w:t xml:space="preserve">desarrollo e </w:t>
+      </w:r>
+      <w:r>
+        <w:rPr>
+          <w:rFonts w:cstheme="minorHAnsi"/>
+          <w:sz w:val="24"/>
+          <w:szCs w:val="24"/>
+        </w:rPr>
+        <w:t>investigación</w:t>
+      </w:r>
+      <w:r>
+        <w:rPr>
+          <w:rFonts w:cstheme="minorHAnsi"/>
+          <w:sz w:val="24"/>
+          <w:szCs w:val="24"/>
+        </w:rPr>
+        <w:t>.</w:t>
       </w:r>
     </w:p>
     <w:p>
@@ -6097,55 +5833,8 @@
           <w:sz w:val="24"/>
           <w:szCs w:val="24"/>
         </w:rPr>
-        <w:t xml:space="preserve">1 </w:t>
-      </w:r>
-      <w:r>
-        <w:rPr>
-          <w:rFonts w:cstheme="minorHAnsi"/>
-          <w:sz w:val="24"/>
-          <w:szCs w:val="24"/>
-        </w:rPr>
-        <w:t xml:space="preserve">Kinect </w:t>
-      </w:r>
-      <w:r>
-        <w:rPr>
-          <w:rFonts w:cstheme="minorHAnsi"/>
-          <w:sz w:val="24"/>
-          <w:szCs w:val="24"/>
-        </w:rPr>
-        <w:t>propia para</w:t>
-      </w:r>
-      <w:r>
-        <w:rPr>
-          <w:rFonts w:cstheme="minorHAnsi"/>
-          <w:sz w:val="24"/>
-          <w:szCs w:val="24"/>
-        </w:rPr>
-        <w:t xml:space="preserve"> </w:t>
-      </w:r>
-      <w:r>
-        <w:rPr>
-          <w:rFonts w:cstheme="minorHAnsi"/>
-          <w:sz w:val="24"/>
-          <w:szCs w:val="24"/>
-        </w:rPr>
-        <w:t xml:space="preserve">desarrollo e </w:t>
-      </w:r>
-      <w:r>
-        <w:rPr>
-          <w:rFonts w:cstheme="minorHAnsi"/>
-          <w:sz w:val="24"/>
-          <w:szCs w:val="24"/>
-        </w:rPr>
-        <w:t>investigación</w:t>
-      </w:r>
-      <w:r>
-        <w:rPr>
-          <w:rFonts w:cstheme="minorHAnsi"/>
-          <w:sz w:val="24"/>
-          <w:szCs w:val="24"/>
-        </w:rPr>
-        <w:t>.</w:t>
+        <w:lastRenderedPageBreak/>
+        <w:t>1 Kinect perteneciente al laboratorio de Investigación de Software de la UTN-FRC</w:t>
       </w:r>
     </w:p>
     <w:p>
@@ -6172,7 +5861,70 @@
           <w:sz w:val="24"/>
           <w:szCs w:val="24"/>
         </w:rPr>
-        <w:t>1 Kinect perteneciente al laboratorio de Investigación de Software de la UTN-FRC</w:t>
+        <w:t xml:space="preserve">Periféricos auxiliares para </w:t>
+      </w:r>
+      <w:r>
+        <w:rPr>
+          <w:rFonts w:cstheme="minorHAnsi"/>
+          <w:sz w:val="24"/>
+          <w:szCs w:val="24"/>
+        </w:rPr>
+        <w:t>investigación y</w:t>
+      </w:r>
+      <w:r>
+        <w:rPr>
+          <w:rFonts w:cstheme="minorHAnsi"/>
+          <w:sz w:val="24"/>
+          <w:szCs w:val="24"/>
+        </w:rPr>
+        <w:t xml:space="preserve"> desarrollo del sistema</w:t>
+      </w:r>
+      <w:r>
+        <w:rPr>
+          <w:rFonts w:cstheme="minorHAnsi"/>
+          <w:sz w:val="24"/>
+          <w:szCs w:val="24"/>
+        </w:rPr>
+        <w:t>, tales como web cams y</w:t>
+      </w:r>
+      <w:r>
+        <w:rPr>
+          <w:rFonts w:cstheme="minorHAnsi"/>
+          <w:sz w:val="24"/>
+          <w:szCs w:val="24"/>
+        </w:rPr>
+        <w:t xml:space="preserve"> </w:t>
+      </w:r>
+      <w:r>
+        <w:rPr>
+          <w:rFonts w:cstheme="minorHAnsi"/>
+          <w:sz w:val="24"/>
+          <w:szCs w:val="24"/>
+        </w:rPr>
+        <w:t xml:space="preserve"> televisores 42”.</w:t>
+      </w:r>
+    </w:p>
+    <w:p>
+      <w:pPr>
+        <w:autoSpaceDE w:val="0"/>
+        <w:autoSpaceDN w:val="0"/>
+        <w:adjustRightInd w:val="0"/>
+        <w:spacing w:after="120" w:line="240" w:lineRule="auto"/>
+        <w:ind w:left="708"/>
+        <w:jc w:val="both"/>
+        <w:rPr>
+          <w:rFonts w:cstheme="minorHAnsi"/>
+          <w:sz w:val="24"/>
+          <w:szCs w:val="24"/>
+        </w:rPr>
+      </w:pPr>
+      <w:r>
+        <w:rPr>
+          <w:rFonts w:cstheme="minorHAnsi"/>
+          <w:sz w:val="24"/>
+          <w:szCs w:val="24"/>
+        </w:rPr>
+        <w:t>Se deberá adquirir para la finalización del proyecto:</w:t>
       </w:r>
     </w:p>
     <w:p>
@@ -6199,514 +5951,7 @@
           <w:sz w:val="24"/>
           <w:szCs w:val="24"/>
         </w:rPr>
-        <w:t xml:space="preserve">Periféricos auxiliares para </w:t>
-      </w:r>
-      <w:r>
-        <w:rPr>
-          <w:rFonts w:cstheme="minorHAnsi"/>
-          <w:sz w:val="24"/>
-          <w:szCs w:val="24"/>
-        </w:rPr>
-        <w:t>investigación y</w:t>
-      </w:r>
-      <w:r>
-        <w:rPr>
-          <w:rFonts w:cstheme="minorHAnsi"/>
-          <w:sz w:val="24"/>
-          <w:szCs w:val="24"/>
-        </w:rPr>
-        <w:t xml:space="preserve"> desarrollo del sistema</w:t>
-      </w:r>
-      <w:r>
-        <w:rPr>
-          <w:rFonts w:cstheme="minorHAnsi"/>
-          <w:sz w:val="24"/>
-          <w:szCs w:val="24"/>
-        </w:rPr>
-        <w:t>, tales como web cams y</w:t>
-      </w:r>
-      <w:r>
-        <w:rPr>
-          <w:rFonts w:cstheme="minorHAnsi"/>
-          <w:sz w:val="24"/>
-          <w:szCs w:val="24"/>
-        </w:rPr>
-        <w:t xml:space="preserve"> </w:t>
-      </w:r>
-      <w:r>
-        <w:rPr>
-          <w:rFonts w:cstheme="minorHAnsi"/>
-          <w:sz w:val="24"/>
-          <w:szCs w:val="24"/>
-        </w:rPr>
-        <w:t xml:space="preserve"> televisores 42”.</w:t>
-      </w:r>
-    </w:p>
-    <w:p>
-      <w:pPr>
-        <w:pStyle w:val="Ttulo1"/>
-      </w:pPr>
-      <w:bookmarkStart w:id="7" w:name="_Toc363121682"/>
-      <w:r>
-        <w:lastRenderedPageBreak/>
-        <w:t>Administración del proyecto</w:t>
-      </w:r>
-      <w:bookmarkEnd w:id="7"/>
-    </w:p>
-    <w:p>
-      <w:pPr>
-        <w:autoSpaceDE w:val="0"/>
-        <w:autoSpaceDN w:val="0"/>
-        <w:adjustRightInd w:val="0"/>
-        <w:spacing w:after="120" w:line="240" w:lineRule="auto"/>
-        <w:ind w:firstLine="634"/>
-        <w:jc w:val="both"/>
-        <w:rPr>
-          <w:rFonts w:cstheme="minorHAnsi"/>
-          <w:sz w:val="24"/>
-          <w:szCs w:val="24"/>
-        </w:rPr>
-      </w:pPr>
-      <w:r>
-        <w:rPr>
-          <w:rFonts w:cstheme="minorHAnsi"/>
-          <w:sz w:val="24"/>
-          <w:szCs w:val="24"/>
-        </w:rPr>
-        <w:t xml:space="preserve">Para la administración del proyecto de </w:t>
-      </w:r>
-      <w:r>
-        <w:rPr>
-          <w:rFonts w:cstheme="minorHAnsi"/>
-          <w:sz w:val="24"/>
-          <w:szCs w:val="24"/>
-        </w:rPr>
-        <w:t xml:space="preserve">Optical, </w:t>
-      </w:r>
-      <w:r>
-        <w:rPr>
-          <w:rFonts w:cstheme="minorHAnsi"/>
-          <w:sz w:val="24"/>
-          <w:szCs w:val="24"/>
-        </w:rPr>
-        <w:t xml:space="preserve">se utiliza la herramienta </w:t>
-      </w:r>
-      <w:r>
-        <w:rPr>
-          <w:rFonts w:cstheme="minorHAnsi"/>
-          <w:sz w:val="24"/>
-          <w:szCs w:val="24"/>
-        </w:rPr>
-        <w:t>ASANA</w:t>
-      </w:r>
-      <w:r>
-        <w:rPr>
-          <w:rFonts w:cstheme="minorHAnsi"/>
-          <w:sz w:val="24"/>
-          <w:szCs w:val="24"/>
-        </w:rPr>
-        <w:t xml:space="preserve">. </w:t>
-      </w:r>
-      <w:r>
-        <w:rPr>
-          <w:rFonts w:cstheme="minorHAnsi"/>
-          <w:sz w:val="24"/>
-          <w:szCs w:val="24"/>
-        </w:rPr>
-        <w:t>ASANA</w:t>
-      </w:r>
-      <w:r>
-        <w:rPr>
-          <w:rFonts w:cstheme="minorHAnsi"/>
-          <w:sz w:val="24"/>
-          <w:szCs w:val="24"/>
-        </w:rPr>
-        <w:t xml:space="preserve"> es una herramienta </w:t>
-      </w:r>
-      <w:r>
-        <w:rPr>
-          <w:rFonts w:cstheme="minorHAnsi"/>
-          <w:sz w:val="24"/>
-          <w:szCs w:val="24"/>
-        </w:rPr>
-        <w:t>de</w:t>
-      </w:r>
-      <w:r>
-        <w:rPr>
-          <w:rFonts w:cstheme="minorHAnsi"/>
-          <w:sz w:val="24"/>
-          <w:szCs w:val="24"/>
-        </w:rPr>
-        <w:t xml:space="preserve"> administración de proyectos, permitiendo definir la calendarización del proyecto, la metodología de trabajo empleada, los equipos de trabajo, los roles de cada miembro del equipo de trabajo y los planes de iteración y de entr</w:t>
-      </w:r>
-      <w:r>
-        <w:rPr>
-          <w:rFonts w:cstheme="minorHAnsi"/>
-          <w:sz w:val="24"/>
-          <w:szCs w:val="24"/>
-        </w:rPr>
-        <w:t>egas, estimaciones y capacidad.</w:t>
-      </w:r>
-    </w:p>
-    <w:p>
-      <w:pPr>
-        <w:pStyle w:val="Ttulo2"/>
-      </w:pPr>
-      <w:bookmarkStart w:id="8" w:name="_Toc363121683"/>
-      <w:r>
-        <w:t>Calendarización del proyecto</w:t>
-      </w:r>
-      <w:bookmarkEnd w:id="8"/>
-    </w:p>
-    <w:p>
-      <w:pPr>
-        <w:autoSpaceDE w:val="0"/>
-        <w:autoSpaceDN w:val="0"/>
-        <w:adjustRightInd w:val="0"/>
-        <w:spacing w:after="120" w:line="240" w:lineRule="auto"/>
-        <w:ind w:firstLine="634"/>
-        <w:jc w:val="both"/>
-        <w:rPr>
-          <w:rFonts w:cstheme="minorHAnsi"/>
-          <w:sz w:val="24"/>
-          <w:szCs w:val="24"/>
-        </w:rPr>
-      </w:pPr>
-      <w:r>
-        <w:rPr>
-          <w:rFonts w:cstheme="minorHAnsi"/>
-          <w:sz w:val="24"/>
-          <w:szCs w:val="24"/>
-        </w:rPr>
-        <w:t xml:space="preserve">El proyecto está planificado para tener una sola versión entregable. Para la creación de esta versión se planificaron 8 Sprints de desarrollo con una duración de </w:t>
-      </w:r>
-      <w:r>
-        <w:rPr>
-          <w:rFonts w:cstheme="minorHAnsi"/>
-          <w:sz w:val="24"/>
-          <w:szCs w:val="24"/>
-        </w:rPr>
-        <w:t>4</w:t>
-      </w:r>
-      <w:r>
-        <w:rPr>
-          <w:rFonts w:cstheme="minorHAnsi"/>
-          <w:sz w:val="24"/>
-          <w:szCs w:val="24"/>
-        </w:rPr>
-        <w:t xml:space="preserve"> semanas cada uno. Cada iteración incluye la implementación de nuevas historias, corrección de defectos, y actualización de la documentación del sistema. </w:t>
-      </w:r>
-    </w:p>
-    <w:p>
-      <w:pPr>
-        <w:pStyle w:val="Ttulo3"/>
-      </w:pPr>
-      <w:bookmarkStart w:id="9" w:name="_Toc363121684"/>
-      <w:r>
-        <w:t>Reuniones del proyecto</w:t>
-      </w:r>
-      <w:bookmarkEnd w:id="9"/>
-    </w:p>
-    <w:p>
-      <w:pPr>
-        <w:autoSpaceDE w:val="0"/>
-        <w:autoSpaceDN w:val="0"/>
-        <w:adjustRightInd w:val="0"/>
-        <w:spacing w:after="120" w:line="240" w:lineRule="auto"/>
-        <w:ind w:firstLine="634"/>
-        <w:jc w:val="both"/>
-        <w:rPr>
-          <w:rFonts w:cstheme="minorHAnsi"/>
-          <w:sz w:val="24"/>
-          <w:szCs w:val="24"/>
-        </w:rPr>
-      </w:pPr>
-      <w:r>
-        <w:rPr>
-          <w:rFonts w:cstheme="minorHAnsi"/>
-          <w:sz w:val="24"/>
-          <w:szCs w:val="24"/>
-        </w:rPr>
-        <w:t>Cada fin de sprint se llevará a cabo una reunión de revisión, donde todo el equipo de desarrollo presentara las nuevas historias implementadas, los defectos solucionados, nuevos defectos encontrados, y las actualizaciones de documentación pertinentes. En estas reuniones de revisión, se anotaran todos los comentarios realizados por los miembros del equipo de desarrollo relacionados a estas nuevas funcionalidades.</w:t>
-      </w:r>
-    </w:p>
-    <w:p>
-      <w:pPr>
-        <w:pStyle w:val="Ttulo3"/>
-      </w:pPr>
-      <w:bookmarkStart w:id="10" w:name="_Toc363121685"/>
-      <w:r>
-        <w:t>Reuniones de estado</w:t>
-      </w:r>
-      <w:bookmarkEnd w:id="10"/>
-    </w:p>
-    <w:p>
-      <w:pPr>
-        <w:autoSpaceDE w:val="0"/>
-        <w:autoSpaceDN w:val="0"/>
-        <w:adjustRightInd w:val="0"/>
-        <w:spacing w:after="120" w:line="240" w:lineRule="auto"/>
-        <w:ind w:firstLine="634"/>
-        <w:jc w:val="both"/>
-        <w:rPr>
-          <w:rFonts w:cstheme="minorHAnsi"/>
-          <w:sz w:val="24"/>
-          <w:szCs w:val="24"/>
-        </w:rPr>
-      </w:pPr>
-      <w:r>
-        <w:rPr>
-          <w:rFonts w:cstheme="minorHAnsi"/>
-          <w:sz w:val="24"/>
-          <w:szCs w:val="24"/>
-        </w:rPr>
-        <w:t xml:space="preserve">La comunicación del estado diario del proyecto estará dada por la herramienta </w:t>
-      </w:r>
-      <w:r>
-        <w:rPr>
-          <w:rFonts w:cstheme="minorHAnsi"/>
-          <w:sz w:val="24"/>
-          <w:szCs w:val="24"/>
-        </w:rPr>
-        <w:t>ASANA</w:t>
-      </w:r>
-      <w:r>
-        <w:rPr>
-          <w:rFonts w:cstheme="minorHAnsi"/>
-          <w:sz w:val="24"/>
-          <w:szCs w:val="24"/>
-        </w:rPr>
-        <w:t xml:space="preserve"> donde se puede ver el</w:t>
-      </w:r>
-      <w:r>
-        <w:rPr>
-          <w:rFonts w:cstheme="minorHAnsi"/>
-          <w:sz w:val="24"/>
-          <w:szCs w:val="24"/>
-        </w:rPr>
-        <w:t xml:space="preserve"> estado actual de cada historia y</w:t>
-      </w:r>
-      <w:r>
-        <w:rPr>
-          <w:rFonts w:cstheme="minorHAnsi"/>
-          <w:sz w:val="24"/>
-          <w:szCs w:val="24"/>
-        </w:rPr>
-        <w:t xml:space="preserve"> el estado de los defectos. De ser necesaria una reunión para discutir un tema mas especifico, esta reunión se llevara a cabo de forma presencial por los miembros del equipo en el lugar y fecha establecida por los mismos.</w:t>
-      </w:r>
-    </w:p>
-    <w:p>
-      <w:pPr>
-        <w:pStyle w:val="Ttulo3"/>
-      </w:pPr>
-      <w:bookmarkStart w:id="11" w:name="_Toc363121686"/>
-      <w:r>
-        <w:t>Reuniones de avance con el product owner</w:t>
-      </w:r>
-      <w:bookmarkEnd w:id="11"/>
-    </w:p>
-    <w:p>
-      <w:pPr>
-        <w:autoSpaceDE w:val="0"/>
-        <w:autoSpaceDN w:val="0"/>
-        <w:adjustRightInd w:val="0"/>
-        <w:spacing w:after="120" w:line="240" w:lineRule="auto"/>
-        <w:ind w:firstLine="634"/>
-        <w:jc w:val="both"/>
-        <w:rPr>
-          <w:rFonts w:cstheme="minorHAnsi"/>
-          <w:sz w:val="24"/>
-          <w:szCs w:val="24"/>
-        </w:rPr>
-      </w:pPr>
-      <w:r>
-        <w:rPr>
-          <w:rFonts w:cstheme="minorHAnsi"/>
-          <w:sz w:val="24"/>
-          <w:szCs w:val="24"/>
-        </w:rPr>
-        <w:t xml:space="preserve">El equipo se reunirá cada </w:t>
-      </w:r>
-      <w:r>
-        <w:rPr>
-          <w:rFonts w:cstheme="minorHAnsi"/>
-          <w:sz w:val="24"/>
-          <w:szCs w:val="24"/>
-        </w:rPr>
-        <w:t>cierre de sprint</w:t>
-      </w:r>
-      <w:r>
-        <w:rPr>
-          <w:rFonts w:cstheme="minorHAnsi"/>
-          <w:sz w:val="24"/>
-          <w:szCs w:val="24"/>
-        </w:rPr>
-        <w:t xml:space="preserve"> con el Product Owner para mostrar los avances en la implementación de historias y anotar todos los comentarios/correcciones que este pudiera hacer sobre las nuevas características del producto. En estas reuniones se discutirán temas relacionados con los alcances del proyecto, el avance del mismo, el cumplimiento de las fechas previamente establecidas y se harán los ajustes necesarios en caso de haberlos. Estas reuniones permitirán detectar nuevas necesidades del product owner y de esta forma agregar nuevas historias al backlog de producto, que serán estimadas y priorizadas con posterioridad.</w:t>
-      </w:r>
-    </w:p>
-    <w:p>
-      <w:pPr>
-        <w:pStyle w:val="Ttulo3"/>
-      </w:pPr>
-      <w:bookmarkStart w:id="12" w:name="_Toc363121687"/>
-      <w:r>
-        <w:t>Reuniones de planificación</w:t>
-      </w:r>
-      <w:bookmarkEnd w:id="12"/>
-    </w:p>
-    <w:p>
-      <w:pPr>
-        <w:autoSpaceDE w:val="0"/>
-        <w:autoSpaceDN w:val="0"/>
-        <w:adjustRightInd w:val="0"/>
-        <w:spacing w:after="120" w:line="240" w:lineRule="auto"/>
-        <w:ind w:firstLine="634"/>
-        <w:jc w:val="both"/>
-        <w:rPr>
-          <w:rFonts w:cstheme="minorHAnsi"/>
-          <w:sz w:val="24"/>
-          <w:szCs w:val="24"/>
-        </w:rPr>
-      </w:pPr>
-      <w:r>
-        <w:rPr>
-          <w:rFonts w:cstheme="minorHAnsi"/>
-          <w:b/>
-          <w:bCs/>
-          <w:sz w:val="24"/>
-          <w:szCs w:val="24"/>
-        </w:rPr>
-        <w:t>Planificación de la entrega:</w:t>
-      </w:r>
-      <w:r>
-        <w:rPr>
-          <w:rFonts w:cstheme="minorHAnsi"/>
-          <w:sz w:val="24"/>
-          <w:szCs w:val="24"/>
-        </w:rPr>
-        <w:t xml:space="preserve"> Se va a desarrollar solo una vez, al comienzo del proyecto para determinar todas las historias contenidas en el plan de entrega del producto y estimarlas en puntos de historia mediante la aplicación de técnicas formales de estimación. En este momento también se realizara una priorización general de todas las historias del proyecto de acuerdo a las necesidades del product owner (véase “</w:t>
-      </w:r>
-      <w:r>
-        <w:rPr>
-          <w:rFonts w:cstheme="minorHAnsi"/>
-          <w:i/>
-          <w:iCs/>
-          <w:sz w:val="24"/>
-          <w:szCs w:val="24"/>
-        </w:rPr>
-        <w:t>Prioridad de las tareas</w:t>
-      </w:r>
-      <w:r>
-        <w:rPr>
-          <w:rFonts w:cstheme="minorHAnsi"/>
-          <w:sz w:val="24"/>
-          <w:szCs w:val="24"/>
-        </w:rPr>
-        <w:t xml:space="preserve">”). Esta primera reunión tendrá como resultado una imagen </w:t>
-      </w:r>
-      <w:r>
-        <w:rPr>
-          <w:rFonts w:cstheme="minorHAnsi"/>
-          <w:sz w:val="24"/>
-          <w:szCs w:val="24"/>
-        </w:rPr>
-        <w:lastRenderedPageBreak/>
-        <w:t>aproximada del tamaño del producto, de las fechas posibles de entrega y de la complejidad del sistema.</w:t>
-      </w:r>
-    </w:p>
-    <w:p>
-      <w:pPr>
-        <w:autoSpaceDE w:val="0"/>
-        <w:autoSpaceDN w:val="0"/>
-        <w:adjustRightInd w:val="0"/>
-        <w:spacing w:after="120" w:line="240" w:lineRule="auto"/>
-        <w:ind w:firstLine="634"/>
-        <w:jc w:val="both"/>
-        <w:rPr>
-          <w:rFonts w:cstheme="minorHAnsi"/>
-          <w:sz w:val="24"/>
-          <w:szCs w:val="24"/>
-        </w:rPr>
-      </w:pPr>
-      <w:r>
-        <w:rPr>
-          <w:rFonts w:cstheme="minorHAnsi"/>
-          <w:b/>
-          <w:bCs/>
-          <w:sz w:val="24"/>
-          <w:szCs w:val="24"/>
-        </w:rPr>
-        <w:t>Planificación de sprints:</w:t>
-      </w:r>
-      <w:r>
-        <w:rPr>
-          <w:rFonts w:cstheme="minorHAnsi"/>
-          <w:sz w:val="24"/>
-          <w:szCs w:val="24"/>
-        </w:rPr>
-        <w:t xml:space="preserve"> La planificación de sprints se llevará a cabo inmediatamente después de las revisiones de sprint. En esta reunión se definirá el backlog del próximo sprint, en otras palabras, se definen las historias/defectos que se van a incluir para esta próxima iteración. Esta planificación es más detallada por lo que se crearan todas las tareas necesarias para completar estas historias y se estimará cada tarea en horas de esfuerzo. Luego de la estimación de todas las actividades del sprint se asignaran todas ellas a distintos miembros del equipo de desarrollo para llevar un control periódico del progreso de cada tarea. Al final de esta reunión de planificación, se tendrá una clara visión de lo que se va a desarrollar en el próximo sprint de desarrollo. </w:t>
-      </w:r>
-    </w:p>
-    <w:p>
-      <w:pPr>
-        <w:pStyle w:val="Ttulo2"/>
-      </w:pPr>
-    </w:p>
-    <w:p>
-      <w:pPr>
-        <w:pStyle w:val="Ttulo2"/>
-      </w:pPr>
-      <w:bookmarkStart w:id="13" w:name="_Toc363121688"/>
-      <w:r>
-        <w:t>Prioridad de las tareas</w:t>
-      </w:r>
-      <w:bookmarkEnd w:id="13"/>
-    </w:p>
-    <w:p>
-      <w:pPr>
-        <w:autoSpaceDE w:val="0"/>
-        <w:autoSpaceDN w:val="0"/>
-        <w:adjustRightInd w:val="0"/>
-        <w:spacing w:after="120" w:line="240" w:lineRule="auto"/>
-        <w:ind w:firstLine="634"/>
-        <w:jc w:val="both"/>
-        <w:rPr>
-          <w:rFonts w:cstheme="minorHAnsi"/>
-          <w:sz w:val="24"/>
-          <w:szCs w:val="24"/>
-        </w:rPr>
-      </w:pPr>
-      <w:r>
-        <w:rPr>
-          <w:rFonts w:cstheme="minorHAnsi"/>
-          <w:sz w:val="24"/>
-          <w:szCs w:val="24"/>
-        </w:rPr>
-        <w:t>Se han definido 3</w:t>
-      </w:r>
-      <w:r>
-        <w:rPr>
-          <w:rFonts w:cstheme="minorHAnsi"/>
-          <w:sz w:val="24"/>
-          <w:szCs w:val="24"/>
-        </w:rPr>
-        <w:t xml:space="preserve"> niveles de prioridad para el desarrollo de todas las actividades de </w:t>
-      </w:r>
-      <w:r>
-        <w:rPr>
-          <w:rFonts w:cstheme="minorHAnsi"/>
-          <w:sz w:val="24"/>
-          <w:szCs w:val="24"/>
-        </w:rPr>
-        <w:t>OpticalMarketing</w:t>
-      </w:r>
-      <w:r>
-        <w:rPr>
-          <w:rFonts w:cstheme="minorHAnsi"/>
-          <w:sz w:val="24"/>
-          <w:szCs w:val="24"/>
-        </w:rPr>
-        <w:t xml:space="preserve">. Estos niveles de prioridad indican la importancia de cada historia/defecto y se utilizara esta medida para la planificación de cada sprint, para considerar los elementos a incluir en función de su prioridad, y una vez dentro del sprint también se determinara en base a las prioridades de cada tarea, cuál de estas será la primera tarea a ser desarrollada por los miembros del equipo. Los niveles de prioridad son: </w:t>
+        <w:t>1 PC para el servidor de Base de Datos de la Web de administración del proyecto.</w:t>
       </w:r>
     </w:p>
     <w:p>
@@ -6733,7 +5978,715 @@
           <w:sz w:val="24"/>
           <w:szCs w:val="24"/>
         </w:rPr>
-        <w:t>Alta</w:t>
+        <w:t>1 Estructura metálica para el armado de un puesto al momento del despliegue.</w:t>
+      </w:r>
+    </w:p>
+    <w:p>
+      <w:pPr>
+        <w:autoSpaceDE w:val="0"/>
+        <w:autoSpaceDN w:val="0"/>
+        <w:adjustRightInd w:val="0"/>
+        <w:spacing w:after="120" w:line="240" w:lineRule="auto"/>
+        <w:ind w:left="708"/>
+        <w:jc w:val="both"/>
+        <w:rPr>
+          <w:rFonts w:cstheme="minorHAnsi"/>
+          <w:sz w:val="24"/>
+          <w:szCs w:val="24"/>
+        </w:rPr>
+      </w:pPr>
+    </w:p>
+    <w:p>
+      <w:pPr>
+        <w:pStyle w:val="Ttulo1"/>
+      </w:pPr>
+      <w:bookmarkStart w:id="7" w:name="_Toc363121682"/>
+      <w:r>
+        <w:t>Administración del proyecto</w:t>
+      </w:r>
+      <w:bookmarkEnd w:id="7"/>
+    </w:p>
+    <w:p>
+      <w:pPr>
+        <w:autoSpaceDE w:val="0"/>
+        <w:autoSpaceDN w:val="0"/>
+        <w:adjustRightInd w:val="0"/>
+        <w:spacing w:after="120" w:line="240" w:lineRule="auto"/>
+        <w:ind w:firstLine="634"/>
+        <w:jc w:val="both"/>
+        <w:rPr>
+          <w:rFonts w:cstheme="minorHAnsi"/>
+          <w:sz w:val="24"/>
+          <w:szCs w:val="24"/>
+        </w:rPr>
+      </w:pPr>
+      <w:r>
+        <w:rPr>
+          <w:rFonts w:cstheme="minorHAnsi"/>
+          <w:sz w:val="24"/>
+          <w:szCs w:val="24"/>
+        </w:rPr>
+        <w:t xml:space="preserve">Para la administración del proyecto de </w:t>
+      </w:r>
+      <w:r>
+        <w:rPr>
+          <w:rFonts w:cstheme="minorHAnsi"/>
+          <w:sz w:val="24"/>
+          <w:szCs w:val="24"/>
+        </w:rPr>
+        <w:t xml:space="preserve">Optical, </w:t>
+      </w:r>
+      <w:r>
+        <w:rPr>
+          <w:rFonts w:cstheme="minorHAnsi"/>
+          <w:sz w:val="24"/>
+          <w:szCs w:val="24"/>
+        </w:rPr>
+        <w:t>se utiliza</w:t>
+      </w:r>
+      <w:r>
+        <w:rPr>
+          <w:rFonts w:cstheme="minorHAnsi"/>
+          <w:sz w:val="24"/>
+          <w:szCs w:val="24"/>
+        </w:rPr>
+        <w:t>rá</w:t>
+      </w:r>
+      <w:r>
+        <w:rPr>
+          <w:rFonts w:cstheme="minorHAnsi"/>
+          <w:sz w:val="24"/>
+          <w:szCs w:val="24"/>
+        </w:rPr>
+        <w:t xml:space="preserve"> la herramienta </w:t>
+      </w:r>
+      <w:r>
+        <w:rPr>
+          <w:rFonts w:cstheme="minorHAnsi"/>
+          <w:sz w:val="24"/>
+          <w:szCs w:val="24"/>
+        </w:rPr>
+        <w:t>ASANA</w:t>
+      </w:r>
+      <w:r>
+        <w:rPr>
+          <w:rFonts w:cstheme="minorHAnsi"/>
+          <w:sz w:val="24"/>
+          <w:szCs w:val="24"/>
+        </w:rPr>
+        <w:t xml:space="preserve">. </w:t>
+      </w:r>
+      <w:r>
+        <w:rPr>
+          <w:rFonts w:cstheme="minorHAnsi"/>
+          <w:sz w:val="24"/>
+          <w:szCs w:val="24"/>
+        </w:rPr>
+        <w:t>ASANA</w:t>
+      </w:r>
+      <w:r>
+        <w:rPr>
+          <w:rFonts w:cstheme="minorHAnsi"/>
+          <w:sz w:val="24"/>
+          <w:szCs w:val="24"/>
+        </w:rPr>
+        <w:t xml:space="preserve"> es una herramienta </w:t>
+      </w:r>
+      <w:r>
+        <w:rPr>
+          <w:rFonts w:cstheme="minorHAnsi"/>
+          <w:sz w:val="24"/>
+          <w:szCs w:val="24"/>
+        </w:rPr>
+        <w:t>de</w:t>
+      </w:r>
+      <w:r>
+        <w:rPr>
+          <w:rFonts w:cstheme="minorHAnsi"/>
+          <w:sz w:val="24"/>
+          <w:szCs w:val="24"/>
+        </w:rPr>
+        <w:t xml:space="preserve"> administración de proyectos, permitiendo definir la calendarización del proyecto, la metodología de trabajo empleada, los equipos de trabajo, los roles de cada miembro del equipo de trabajo y los planes de iteración y de entr</w:t>
+      </w:r>
+      <w:r>
+        <w:rPr>
+          <w:rFonts w:cstheme="minorHAnsi"/>
+          <w:sz w:val="24"/>
+          <w:szCs w:val="24"/>
+        </w:rPr>
+        <w:t>egas, estimaciones y capacidad.</w:t>
+      </w:r>
+    </w:p>
+    <w:p>
+      <w:pPr>
+        <w:pStyle w:val="Ttulo2"/>
+        <w:jc w:val="both"/>
+      </w:pPr>
+      <w:r>
+        <w:t>Metodología de trabajo</w:t>
+      </w:r>
+    </w:p>
+    <w:p>
+      <w:pPr>
+        <w:jc w:val="both"/>
+      </w:pPr>
+      <w:r>
+        <w:tab/>
+        <w:t>Se empleará metodología SCRUM para el desarrollo del proyecto, dado que e</w:t>
+      </w:r>
+      <w:r>
+        <w:t>l</w:t>
+      </w:r>
+      <w:r>
+        <w:t xml:space="preserve"> mismo </w:t>
+      </w:r>
+      <w:r>
+        <w:t>cuenta con un gran porcentaje de investigación, la cual no está sujeta a periodos estrictos de tiempos sino a los resultados de las mismas. Al no tener una certeza de los posibles resultados de las mismas, la metodología nos permite adaptarnos a los cambios que pudiesen ocurrir. Por otra parte, el equipo de desarrollo ya ha trabajado con dicha metodología, conociendo los beneficios de utilizar la misma.</w:t>
+      </w:r>
+    </w:p>
+    <w:p>
+      <w:pPr>
+        <w:autoSpaceDE w:val="0"/>
+        <w:autoSpaceDN w:val="0"/>
+        <w:adjustRightInd w:val="0"/>
+        <w:spacing w:after="120" w:line="240" w:lineRule="auto"/>
+        <w:ind w:firstLine="634"/>
+        <w:jc w:val="both"/>
+        <w:rPr>
+          <w:rFonts w:cstheme="minorHAnsi"/>
+          <w:sz w:val="24"/>
+          <w:szCs w:val="24"/>
+        </w:rPr>
+      </w:pPr>
+    </w:p>
+    <w:p>
+      <w:pPr>
+        <w:pStyle w:val="Ttulo2"/>
+      </w:pPr>
+      <w:bookmarkStart w:id="8" w:name="_Toc363121683"/>
+      <w:r>
+        <w:t>Calendarización del proyecto</w:t>
+      </w:r>
+      <w:bookmarkEnd w:id="8"/>
+    </w:p>
+    <w:p>
+      <w:pPr>
+        <w:autoSpaceDE w:val="0"/>
+        <w:autoSpaceDN w:val="0"/>
+        <w:adjustRightInd w:val="0"/>
+        <w:spacing w:after="120" w:line="240" w:lineRule="auto"/>
+        <w:ind w:firstLine="634"/>
+        <w:jc w:val="both"/>
+        <w:rPr>
+          <w:rFonts w:cstheme="minorHAnsi"/>
+          <w:sz w:val="24"/>
+          <w:szCs w:val="24"/>
+        </w:rPr>
+      </w:pPr>
+      <w:r>
+        <w:rPr>
+          <w:rFonts w:cstheme="minorHAnsi"/>
+          <w:sz w:val="24"/>
+          <w:szCs w:val="24"/>
+        </w:rPr>
+        <w:t>El proyecto está planificado para tener una sola versión entregable. Para la creació</w:t>
+      </w:r>
+      <w:r>
+        <w:rPr>
+          <w:rFonts w:cstheme="minorHAnsi"/>
+          <w:sz w:val="24"/>
+          <w:szCs w:val="24"/>
+        </w:rPr>
+        <w:t>n de esta versión se planificará</w:t>
+      </w:r>
+      <w:r>
+        <w:rPr>
+          <w:rFonts w:cstheme="minorHAnsi"/>
+          <w:sz w:val="24"/>
+          <w:szCs w:val="24"/>
+        </w:rPr>
+        <w:t xml:space="preserve">n 8 Sprints de desarrollo con una duración de </w:t>
+      </w:r>
+      <w:r>
+        <w:rPr>
+          <w:rFonts w:cstheme="minorHAnsi"/>
+          <w:sz w:val="24"/>
+          <w:szCs w:val="24"/>
+        </w:rPr>
+        <w:t>4</w:t>
+      </w:r>
+      <w:r>
+        <w:rPr>
+          <w:rFonts w:cstheme="minorHAnsi"/>
+          <w:sz w:val="24"/>
+          <w:szCs w:val="24"/>
+        </w:rPr>
+        <w:t xml:space="preserve"> semanas cada uno. Cada iteración incluye la implementación de nuevas historias, corrección de defectos, y actualización de la documentación del sistema. </w:t>
+      </w:r>
+    </w:p>
+    <w:p>
+      <w:pPr>
+        <w:pStyle w:val="Ttulo3"/>
+      </w:pPr>
+      <w:bookmarkStart w:id="9" w:name="_Toc363121684"/>
+      <w:r>
+        <w:t>Reuniones del proyecto</w:t>
+      </w:r>
+      <w:bookmarkEnd w:id="9"/>
+    </w:p>
+    <w:p>
+      <w:pPr>
+        <w:autoSpaceDE w:val="0"/>
+        <w:autoSpaceDN w:val="0"/>
+        <w:adjustRightInd w:val="0"/>
+        <w:spacing w:after="120" w:line="240" w:lineRule="auto"/>
+        <w:ind w:firstLine="634"/>
+        <w:jc w:val="both"/>
+        <w:rPr>
+          <w:rFonts w:cstheme="minorHAnsi"/>
+          <w:sz w:val="24"/>
+          <w:szCs w:val="24"/>
+        </w:rPr>
+      </w:pPr>
+      <w:r>
+        <w:rPr>
+          <w:rFonts w:cstheme="minorHAnsi"/>
+          <w:sz w:val="24"/>
+          <w:szCs w:val="24"/>
+        </w:rPr>
+        <w:t>Cada fin de sprint se llevará a cabo una reunión de revisión, donde todo el</w:t>
+      </w:r>
+      <w:r>
+        <w:rPr>
+          <w:rFonts w:cstheme="minorHAnsi"/>
+          <w:sz w:val="24"/>
+          <w:szCs w:val="24"/>
+        </w:rPr>
+        <w:t xml:space="preserve"> equipo de desarrollo presentará</w:t>
+      </w:r>
+      <w:r>
+        <w:rPr>
+          <w:rFonts w:cstheme="minorHAnsi"/>
+          <w:sz w:val="24"/>
+          <w:szCs w:val="24"/>
+        </w:rPr>
+        <w:t xml:space="preserve"> las nuevas historias implementadas, los defectos solucionados, nuevos defectos encontrados, y las actualizaciones de documentación pertinentes. En estas reuniones de revisión, se anotaran todos los comentarios realizados por los miembros del equipo de desarrollo relacionados a estas nuevas funcionalidades.</w:t>
+      </w:r>
+    </w:p>
+    <w:p>
+      <w:pPr>
+        <w:pStyle w:val="Ttulo3"/>
+      </w:pPr>
+      <w:bookmarkStart w:id="10" w:name="_Toc363121685"/>
+      <w:r>
+        <w:lastRenderedPageBreak/>
+        <w:t>Reuniones de estado</w:t>
+      </w:r>
+      <w:bookmarkEnd w:id="10"/>
+    </w:p>
+    <w:p>
+      <w:pPr>
+        <w:autoSpaceDE w:val="0"/>
+        <w:autoSpaceDN w:val="0"/>
+        <w:adjustRightInd w:val="0"/>
+        <w:spacing w:after="120" w:line="240" w:lineRule="auto"/>
+        <w:ind w:firstLine="634"/>
+        <w:jc w:val="both"/>
+        <w:rPr>
+          <w:rFonts w:cstheme="minorHAnsi"/>
+          <w:sz w:val="24"/>
+          <w:szCs w:val="24"/>
+        </w:rPr>
+      </w:pPr>
+      <w:r>
+        <w:rPr>
+          <w:rFonts w:cstheme="minorHAnsi"/>
+          <w:sz w:val="24"/>
+          <w:szCs w:val="24"/>
+        </w:rPr>
+        <w:t xml:space="preserve">La comunicación del estado diario del proyecto estará dada por la herramienta </w:t>
+      </w:r>
+      <w:r>
+        <w:rPr>
+          <w:rFonts w:cstheme="minorHAnsi"/>
+          <w:sz w:val="24"/>
+          <w:szCs w:val="24"/>
+        </w:rPr>
+        <w:t>ASANA</w:t>
+      </w:r>
+      <w:r>
+        <w:rPr>
+          <w:rFonts w:cstheme="minorHAnsi"/>
+          <w:sz w:val="24"/>
+          <w:szCs w:val="24"/>
+        </w:rPr>
+        <w:t xml:space="preserve"> donde se puede ver el</w:t>
+      </w:r>
+      <w:r>
+        <w:rPr>
+          <w:rFonts w:cstheme="minorHAnsi"/>
+          <w:sz w:val="24"/>
+          <w:szCs w:val="24"/>
+        </w:rPr>
+        <w:t xml:space="preserve"> estado actual de cada historia y</w:t>
+      </w:r>
+      <w:r>
+        <w:rPr>
+          <w:rFonts w:cstheme="minorHAnsi"/>
+          <w:sz w:val="24"/>
+          <w:szCs w:val="24"/>
+        </w:rPr>
+        <w:t xml:space="preserve"> el estado de los defectos. De ser necesaria una reunión para discutir un tema mas especifico, esta reunión se llevara a cabo de forma presencial por los miembros del equipo en el lugar y fecha establecida por los mismos.</w:t>
+      </w:r>
+    </w:p>
+    <w:p>
+      <w:pPr>
+        <w:pStyle w:val="Ttulo3"/>
+      </w:pPr>
+      <w:bookmarkStart w:id="11" w:name="_Toc363121686"/>
+      <w:r>
+        <w:t>Reuniones de avance</w:t>
+      </w:r>
+      <w:bookmarkEnd w:id="11"/>
+    </w:p>
+    <w:p>
+      <w:pPr>
+        <w:autoSpaceDE w:val="0"/>
+        <w:autoSpaceDN w:val="0"/>
+        <w:adjustRightInd w:val="0"/>
+        <w:spacing w:after="120" w:line="240" w:lineRule="auto"/>
+        <w:ind w:firstLine="634"/>
+        <w:jc w:val="both"/>
+        <w:rPr>
+          <w:rFonts w:cstheme="minorHAnsi"/>
+          <w:sz w:val="24"/>
+          <w:szCs w:val="24"/>
+        </w:rPr>
+      </w:pPr>
+      <w:r>
+        <w:rPr>
+          <w:rFonts w:cstheme="minorHAnsi"/>
+          <w:sz w:val="24"/>
+          <w:szCs w:val="24"/>
+        </w:rPr>
+        <w:t xml:space="preserve">El equipo se reunirá cada </w:t>
+      </w:r>
+      <w:r>
+        <w:rPr>
+          <w:rFonts w:cstheme="minorHAnsi"/>
+          <w:sz w:val="24"/>
+          <w:szCs w:val="24"/>
+        </w:rPr>
+        <w:t>cierre de sprint</w:t>
+      </w:r>
+      <w:r>
+        <w:rPr>
+          <w:rFonts w:cstheme="minorHAnsi"/>
+          <w:sz w:val="24"/>
+          <w:szCs w:val="24"/>
+        </w:rPr>
+        <w:t xml:space="preserve"> </w:t>
+      </w:r>
+      <w:r>
+        <w:rPr>
+          <w:rFonts w:cstheme="minorHAnsi"/>
+          <w:sz w:val="24"/>
+          <w:szCs w:val="24"/>
+        </w:rPr>
+        <w:t xml:space="preserve">para mostrar los avances en la implementación de historias y anotar todos los comentarios/correcciones que </w:t>
+      </w:r>
+      <w:r>
+        <w:rPr>
+          <w:rFonts w:cstheme="minorHAnsi"/>
+          <w:sz w:val="24"/>
+          <w:szCs w:val="24"/>
+        </w:rPr>
+        <w:t>se</w:t>
+      </w:r>
+      <w:r>
+        <w:rPr>
+          <w:rFonts w:cstheme="minorHAnsi"/>
+          <w:sz w:val="24"/>
+          <w:szCs w:val="24"/>
+        </w:rPr>
+        <w:t xml:space="preserve"> pudiera</w:t>
+      </w:r>
+      <w:r>
+        <w:rPr>
+          <w:rFonts w:cstheme="minorHAnsi"/>
+          <w:sz w:val="24"/>
+          <w:szCs w:val="24"/>
+        </w:rPr>
+        <w:t>n</w:t>
+      </w:r>
+      <w:r>
+        <w:rPr>
+          <w:rFonts w:cstheme="minorHAnsi"/>
+          <w:sz w:val="24"/>
+          <w:szCs w:val="24"/>
+        </w:rPr>
+        <w:t xml:space="preserve"> hacer sobre las nuevas características del producto. En estas reuniones se discutirán temas relacionados con los alcances del proyecto, el avance del mismo, el cumplimiento de las fechas previamente establecidas y se harán los ajustes necesarios en caso de haberlos. Estas reuniones permitirán detectar nuevas necesidades y de esta forma agregar nuevas historias al backlog de producto, que serán estimadas y priorizadas con posterioridad.</w:t>
+      </w:r>
+    </w:p>
+    <w:p>
+      <w:pPr>
+        <w:pStyle w:val="Ttulo3"/>
+      </w:pPr>
+      <w:bookmarkStart w:id="12" w:name="_Toc363121687"/>
+      <w:r>
+        <w:t>Reuniones de planificación</w:t>
+      </w:r>
+      <w:bookmarkEnd w:id="12"/>
+    </w:p>
+    <w:p>
+      <w:pPr>
+        <w:autoSpaceDE w:val="0"/>
+        <w:autoSpaceDN w:val="0"/>
+        <w:adjustRightInd w:val="0"/>
+        <w:spacing w:after="120" w:line="240" w:lineRule="auto"/>
+        <w:ind w:firstLine="634"/>
+        <w:jc w:val="both"/>
+        <w:rPr>
+          <w:rFonts w:cstheme="minorHAnsi"/>
+          <w:sz w:val="24"/>
+          <w:szCs w:val="24"/>
+        </w:rPr>
+      </w:pPr>
+      <w:r>
+        <w:rPr>
+          <w:rFonts w:cstheme="minorHAnsi"/>
+          <w:b/>
+          <w:bCs/>
+          <w:sz w:val="24"/>
+          <w:szCs w:val="24"/>
+        </w:rPr>
+        <w:t>Planificación de la entrega:</w:t>
+      </w:r>
+      <w:r>
+        <w:rPr>
+          <w:rFonts w:cstheme="minorHAnsi"/>
+          <w:sz w:val="24"/>
+          <w:szCs w:val="24"/>
+        </w:rPr>
+        <w:t xml:space="preserve"> Se va a desarrollar solo una vez, al comienzo del proyecto para determinar todas las historias contenidas en el plan de entrega del producto y estimarlas en puntos de historia mediante la aplicación de técnicas formales de estimación. En e</w:t>
+      </w:r>
+      <w:r>
+        <w:rPr>
+          <w:rFonts w:cstheme="minorHAnsi"/>
+          <w:sz w:val="24"/>
+          <w:szCs w:val="24"/>
+        </w:rPr>
+        <w:t>ste momento también se realizará</w:t>
+      </w:r>
+      <w:r>
+        <w:rPr>
+          <w:rFonts w:cstheme="minorHAnsi"/>
+          <w:sz w:val="24"/>
+          <w:szCs w:val="24"/>
+        </w:rPr>
+        <w:t xml:space="preserve"> una priorización general de todas las historias del proyecto de acuerdo a las necesidades del </w:t>
+      </w:r>
+      <w:r>
+        <w:rPr>
+          <w:rFonts w:cstheme="minorHAnsi"/>
+          <w:sz w:val="24"/>
+          <w:szCs w:val="24"/>
+        </w:rPr>
+        <w:t>proyecto</w:t>
+      </w:r>
+      <w:r>
+        <w:rPr>
+          <w:rFonts w:cstheme="minorHAnsi"/>
+          <w:sz w:val="24"/>
+          <w:szCs w:val="24"/>
+        </w:rPr>
+        <w:t xml:space="preserve"> (véase “</w:t>
+      </w:r>
+      <w:r>
+        <w:rPr>
+          <w:rFonts w:cstheme="minorHAnsi"/>
+          <w:i/>
+          <w:iCs/>
+          <w:sz w:val="24"/>
+          <w:szCs w:val="24"/>
+        </w:rPr>
+        <w:t>Prioridad de las tareas</w:t>
+      </w:r>
+      <w:r>
+        <w:rPr>
+          <w:rFonts w:cstheme="minorHAnsi"/>
+          <w:sz w:val="24"/>
+          <w:szCs w:val="24"/>
+        </w:rPr>
+        <w:t>”). Esta primera reunión tendrá como resultado una imagen aproximada del tamaño del producto, de las fechas posibles de entrega y de la complejidad del sistema.</w:t>
+      </w:r>
+    </w:p>
+    <w:p>
+      <w:pPr>
+        <w:autoSpaceDE w:val="0"/>
+        <w:autoSpaceDN w:val="0"/>
+        <w:adjustRightInd w:val="0"/>
+        <w:spacing w:after="120" w:line="240" w:lineRule="auto"/>
+        <w:ind w:firstLine="634"/>
+        <w:jc w:val="both"/>
+        <w:rPr>
+          <w:rFonts w:cstheme="minorHAnsi"/>
+          <w:sz w:val="24"/>
+          <w:szCs w:val="24"/>
+        </w:rPr>
+      </w:pPr>
+      <w:r>
+        <w:rPr>
+          <w:rFonts w:cstheme="minorHAnsi"/>
+          <w:b/>
+          <w:bCs/>
+          <w:sz w:val="24"/>
+          <w:szCs w:val="24"/>
+        </w:rPr>
+        <w:t>Planificación de sprints:</w:t>
+      </w:r>
+      <w:r>
+        <w:rPr>
+          <w:rFonts w:cstheme="minorHAnsi"/>
+          <w:sz w:val="24"/>
+          <w:szCs w:val="24"/>
+        </w:rPr>
+        <w:t xml:space="preserve"> La planificación de sprints se llevará a cabo inmediatamente después de las revisiones de sprint. En esta reunión se definirá el backlog del próximo sprint, en otras palabras, se definen las historias/defectos que se van a incluir para esta próxima iteración. Esta planificación es má</w:t>
+      </w:r>
+      <w:r>
+        <w:rPr>
+          <w:rFonts w:cstheme="minorHAnsi"/>
+          <w:sz w:val="24"/>
+          <w:szCs w:val="24"/>
+        </w:rPr>
+        <w:t>s detallada por lo que se creará</w:t>
+      </w:r>
+      <w:r>
+        <w:rPr>
+          <w:rFonts w:cstheme="minorHAnsi"/>
+          <w:sz w:val="24"/>
+          <w:szCs w:val="24"/>
+        </w:rPr>
+        <w:t xml:space="preserve">n todas las tareas necesarias para completar estas historias y se estimará cada tarea en horas de esfuerzo. Luego de la estimación de todas las actividades del sprint se asignaran todas ellas a distintos miembros del equipo de desarrollo para llevar un control periódico del progreso de cada tarea. Al final de esta reunión de planificación, se tendrá una clara visión de lo que se va a desarrollar en el próximo sprint de desarrollo. </w:t>
+      </w:r>
+    </w:p>
+    <w:p>
+      <w:pPr>
+        <w:pStyle w:val="Ttulo2"/>
+      </w:pPr>
+    </w:p>
+    <w:p>
+      <w:pPr>
+        <w:pStyle w:val="Ttulo2"/>
+      </w:pPr>
+      <w:bookmarkStart w:id="13" w:name="_Toc363121688"/>
+      <w:r>
+        <w:t>Prioridad de las tareas</w:t>
+      </w:r>
+      <w:bookmarkEnd w:id="13"/>
+    </w:p>
+    <w:p>
+      <w:pPr>
+        <w:autoSpaceDE w:val="0"/>
+        <w:autoSpaceDN w:val="0"/>
+        <w:adjustRightInd w:val="0"/>
+        <w:spacing w:after="120" w:line="240" w:lineRule="auto"/>
+        <w:ind w:firstLine="634"/>
+        <w:jc w:val="both"/>
+        <w:rPr>
+          <w:rFonts w:cstheme="minorHAnsi"/>
+          <w:sz w:val="24"/>
+          <w:szCs w:val="24"/>
+        </w:rPr>
+      </w:pPr>
+      <w:r>
+        <w:rPr>
+          <w:rFonts w:cstheme="minorHAnsi"/>
+          <w:sz w:val="24"/>
+          <w:szCs w:val="24"/>
+        </w:rPr>
+        <w:t xml:space="preserve">Se </w:t>
+      </w:r>
+      <w:r>
+        <w:rPr>
+          <w:rFonts w:cstheme="minorHAnsi"/>
+          <w:sz w:val="24"/>
+          <w:szCs w:val="24"/>
+        </w:rPr>
+        <w:t xml:space="preserve">definirán </w:t>
+      </w:r>
+      <w:r>
+        <w:rPr>
+          <w:rFonts w:cstheme="minorHAnsi"/>
+          <w:sz w:val="24"/>
+          <w:szCs w:val="24"/>
+        </w:rPr>
+        <w:t>3</w:t>
+      </w:r>
+      <w:r>
+        <w:rPr>
+          <w:rFonts w:cstheme="minorHAnsi"/>
+          <w:sz w:val="24"/>
+          <w:szCs w:val="24"/>
+        </w:rPr>
+        <w:t xml:space="preserve"> niveles de prioridad para el desarrollo de todas las actividades de </w:t>
+      </w:r>
+      <w:r>
+        <w:rPr>
+          <w:rFonts w:cstheme="minorHAnsi"/>
+          <w:sz w:val="24"/>
+          <w:szCs w:val="24"/>
+        </w:rPr>
+        <w:t>OpticalMarketing</w:t>
+      </w:r>
+      <w:r>
+        <w:rPr>
+          <w:rFonts w:cstheme="minorHAnsi"/>
+          <w:sz w:val="24"/>
+          <w:szCs w:val="24"/>
+        </w:rPr>
+        <w:t>. Estos niveles de prioridad indican la importancia de cada</w:t>
+      </w:r>
+      <w:r>
+        <w:rPr>
+          <w:rFonts w:cstheme="minorHAnsi"/>
+          <w:sz w:val="24"/>
+          <w:szCs w:val="24"/>
+        </w:rPr>
+        <w:t xml:space="preserve"> historia/defecto y se utilizará</w:t>
+      </w:r>
+      <w:r>
+        <w:rPr>
+          <w:rFonts w:cstheme="minorHAnsi"/>
+          <w:sz w:val="24"/>
+          <w:szCs w:val="24"/>
+        </w:rPr>
+        <w:t xml:space="preserve"> esta medida para la planificación de cada sprint, para considerar los elementos a incluir en función de su prioridad, y una vez dentro del s</w:t>
+      </w:r>
+      <w:r>
+        <w:rPr>
+          <w:rFonts w:cstheme="minorHAnsi"/>
+          <w:sz w:val="24"/>
+          <w:szCs w:val="24"/>
+        </w:rPr>
+        <w:t>print también se determinará</w:t>
+      </w:r>
+      <w:r>
+        <w:rPr>
+          <w:rFonts w:cstheme="minorHAnsi"/>
+          <w:sz w:val="24"/>
+          <w:szCs w:val="24"/>
+        </w:rPr>
+        <w:t xml:space="preserve"> en base a las prioridades de cada tarea, cuál de estas será la </w:t>
+      </w:r>
+      <w:r>
+        <w:rPr>
+          <w:rFonts w:cstheme="minorHAnsi"/>
+          <w:sz w:val="24"/>
+          <w:szCs w:val="24"/>
+        </w:rPr>
+        <w:lastRenderedPageBreak/>
+        <w:t xml:space="preserve">primera tarea a ser desarrollada por los miembros del equipo. Los niveles de prioridad son: </w:t>
       </w:r>
     </w:p>
     <w:p>
@@ -6760,7 +6713,7 @@
           <w:sz w:val="24"/>
           <w:szCs w:val="24"/>
         </w:rPr>
-        <w:t>Media</w:t>
+        <w:t>Alta</w:t>
       </w:r>
     </w:p>
     <w:p>
@@ -6787,56 +6740,7 @@
           <w:sz w:val="24"/>
           <w:szCs w:val="24"/>
         </w:rPr>
-        <w:t>Baja</w:t>
-      </w:r>
-    </w:p>
-    <w:p>
-      <w:pPr>
-        <w:pStyle w:val="Ttulo2"/>
-      </w:pPr>
-      <w:bookmarkStart w:id="14" w:name="_Toc363121689"/>
-      <w:r>
-        <w:t>Métricas del proyecto</w:t>
-      </w:r>
-      <w:bookmarkEnd w:id="14"/>
-    </w:p>
-    <w:p>
-      <w:pPr>
-        <w:autoSpaceDE w:val="0"/>
-        <w:autoSpaceDN w:val="0"/>
-        <w:adjustRightInd w:val="0"/>
-        <w:spacing w:after="120" w:line="240" w:lineRule="auto"/>
-        <w:ind w:firstLine="634"/>
-        <w:jc w:val="both"/>
-        <w:rPr>
-          <w:rFonts w:cstheme="minorHAnsi"/>
-          <w:sz w:val="24"/>
-          <w:szCs w:val="24"/>
-        </w:rPr>
-      </w:pPr>
-      <w:r>
-        <w:rPr>
-          <w:rFonts w:cstheme="minorHAnsi"/>
-          <w:sz w:val="24"/>
-          <w:szCs w:val="24"/>
-        </w:rPr>
-        <w:t xml:space="preserve">Durante el desarrollo del proyecto se irán tomando métricas que ayuden al equipo de desarrollo a mejorar sus estimaciones, proveer un claro panorama del estado del proyecto. La herramienta </w:t>
-      </w:r>
-      <w:r>
-        <w:rPr>
-          <w:rFonts w:cstheme="minorHAnsi"/>
-          <w:sz w:val="24"/>
-          <w:szCs w:val="24"/>
-        </w:rPr>
-        <w:t>ASANA</w:t>
-      </w:r>
-      <w:r>
-        <w:rPr>
-          <w:rFonts w:cstheme="minorHAnsi"/>
-          <w:sz w:val="24"/>
-          <w:szCs w:val="24"/>
-        </w:rPr>
-        <w:t xml:space="preserve"> será la indicada para tomar estas métricas.</w:t>
+        <w:t>Media</w:t>
       </w:r>
     </w:p>
     <w:p>
@@ -6860,20 +6764,59 @@
       <w:r>
         <w:rPr>
           <w:rFonts w:cstheme="minorHAnsi"/>
-          <w:b/>
-          <w:bCs/>
-          <w:sz w:val="24"/>
-          <w:szCs w:val="24"/>
-        </w:rPr>
-        <w:t>Puntos de historia entregados por sprint:</w:t>
-      </w:r>
-      <w:r>
-        <w:rPr>
-          <w:rFonts w:cstheme="minorHAnsi"/>
-          <w:sz w:val="24"/>
-          <w:szCs w:val="24"/>
-        </w:rPr>
-        <w:t xml:space="preserve"> Esta medida nos da una idea de la velocidad del equipo. Esta métrica toma como análisis la cantidad de historias entregadas por sprint y teniendo un histórico de esta métrica podemos conocer cuál es la velocidad promedio del equipo y conocer cuántos puntos de historia se podrán entregar en las próximas iteraciones. Con esta métrica tenemos una idea aproximada de la cantidad de sprints necesarios para acabar con el backlog de producto y de esta forma aproximar una fecha de entrega.</w:t>
+          <w:sz w:val="24"/>
+          <w:szCs w:val="24"/>
+        </w:rPr>
+        <w:t>Baja</w:t>
+      </w:r>
+    </w:p>
+    <w:p>
+      <w:pPr>
+        <w:pStyle w:val="Ttulo2"/>
+      </w:pPr>
+      <w:bookmarkStart w:id="14" w:name="_Toc363121689"/>
+      <w:r>
+        <w:t>Métricas del proyecto</w:t>
+      </w:r>
+      <w:bookmarkEnd w:id="14"/>
+    </w:p>
+    <w:p>
+      <w:pPr>
+        <w:autoSpaceDE w:val="0"/>
+        <w:autoSpaceDN w:val="0"/>
+        <w:adjustRightInd w:val="0"/>
+        <w:spacing w:after="120" w:line="240" w:lineRule="auto"/>
+        <w:ind w:firstLine="634"/>
+        <w:jc w:val="both"/>
+        <w:rPr>
+          <w:rFonts w:cstheme="minorHAnsi"/>
+          <w:sz w:val="24"/>
+          <w:szCs w:val="24"/>
+        </w:rPr>
+      </w:pPr>
+      <w:r>
+        <w:rPr>
+          <w:rFonts w:cstheme="minorHAnsi"/>
+          <w:sz w:val="24"/>
+          <w:szCs w:val="24"/>
+        </w:rPr>
+        <w:t xml:space="preserve">Durante el desarrollo del proyecto se irán tomando métricas que ayuden al equipo de desarrollo a mejorar sus estimaciones, proveer un claro panorama del estado del proyecto. La herramienta </w:t>
+      </w:r>
+      <w:r>
+        <w:rPr>
+          <w:rFonts w:cstheme="minorHAnsi"/>
+          <w:sz w:val="24"/>
+          <w:szCs w:val="24"/>
+        </w:rPr>
+        <w:t>ASANA</w:t>
+      </w:r>
+      <w:r>
+        <w:rPr>
+          <w:rFonts w:cstheme="minorHAnsi"/>
+          <w:sz w:val="24"/>
+          <w:szCs w:val="24"/>
+        </w:rPr>
+        <w:t xml:space="preserve"> será la indicada para tomar estas métricas.</w:t>
       </w:r>
     </w:p>
     <w:p>
@@ -6902,24 +6845,15 @@
           <w:sz w:val="24"/>
           <w:szCs w:val="24"/>
         </w:rPr>
-        <w:t xml:space="preserve">Cantidad de defectos encontrados: </w:t>
-      </w:r>
-      <w:r>
-        <w:rPr>
-          <w:rFonts w:cstheme="minorHAnsi"/>
-          <w:sz w:val="24"/>
-          <w:szCs w:val="24"/>
-        </w:rPr>
-        <w:t xml:space="preserve">Una medida de la cantidad de defectos encontrados por sprint nos da una idea general de la calidad del producto </w:t>
-      </w:r>
-      <w:r>
-        <w:rPr>
-          <w:rFonts w:cstheme="minorHAnsi"/>
-          <w:sz w:val="24"/>
-          <w:szCs w:val="24"/>
-        </w:rPr>
-        <w:lastRenderedPageBreak/>
-        <w:t xml:space="preserve">que está siendo desarrollado. La severidad de estos defectos refina aún más esta información. </w:t>
+        <w:t>Puntos de historia entregados por sprint:</w:t>
+      </w:r>
+      <w:r>
+        <w:rPr>
+          <w:rFonts w:cstheme="minorHAnsi"/>
+          <w:sz w:val="24"/>
+          <w:szCs w:val="24"/>
+        </w:rPr>
+        <w:t xml:space="preserve"> Esta medida nos da una idea de la velocidad del equipo. Esta métrica toma como análisis la cantidad de historias entregadas por sprint y teniendo un histórico de esta métrica podemos conocer cuál es la velocidad promedio del equipo y conocer cuántos puntos de historia se podrán entregar en las próximas iteraciones. Con esta métrica tenemos una idea aproximada de la cantidad de sprints necesarios para acabar con el backlog de producto y de esta forma aproximar una fecha de entrega.</w:t>
       </w:r>
     </w:p>
     <w:p>
@@ -6948,15 +6882,15 @@
           <w:sz w:val="24"/>
           <w:szCs w:val="24"/>
         </w:rPr>
-        <w:t>Cantidad de defectos solucionados:</w:t>
-      </w:r>
-      <w:r>
-        <w:rPr>
-          <w:rFonts w:cstheme="minorHAnsi"/>
-          <w:sz w:val="24"/>
-          <w:szCs w:val="24"/>
-        </w:rPr>
-        <w:t xml:space="preserve"> Así como la cantidad de defectos encontrados mide la calidad con la que el producto está siendo desarrollado, con la cantidad de defectos corregidos por sprint junto con la velocidad del equipo podemos evaluar detalladamente el rendimiento de los desarrolladores del equipo de trabajo.</w:t>
+        <w:t xml:space="preserve">Cantidad de defectos encontrados: </w:t>
+      </w:r>
+      <w:r>
+        <w:rPr>
+          <w:rFonts w:cstheme="minorHAnsi"/>
+          <w:sz w:val="24"/>
+          <w:szCs w:val="24"/>
+        </w:rPr>
+        <w:t xml:space="preserve">Una medida de la cantidad de defectos encontrados por sprint nos da una idea general de la calidad del producto que está siendo desarrollado. La severidad de estos defectos refina aún más esta información. </w:t>
       </w:r>
     </w:p>
     <w:p>
@@ -6985,48 +6919,15 @@
           <w:sz w:val="24"/>
           <w:szCs w:val="24"/>
         </w:rPr>
-        <w:t>Cantidad de historias, tareas y defectos deferidos:</w:t>
-      </w:r>
-      <w:r>
-        <w:rPr>
-          <w:rFonts w:cstheme="minorHAnsi"/>
-          <w:sz w:val="24"/>
-          <w:szCs w:val="24"/>
-        </w:rPr>
-        <w:t xml:space="preserve"> Un elemento deferido corresponde a un ítem planificado para un determinado sprint, que no se pudo cumplir en su totalidad por lo que se re planifica para el próximo sprint. Conociendo la cantidad de elementos diferidos, también podemos conocer el rendimiento de los desarrolladores, y refinar también las estimaciones durante las reuniones de planificación.</w:t>
-      </w:r>
-    </w:p>
-    <w:p>
-      <w:pPr>
-        <w:pStyle w:val="Ttulo2"/>
-      </w:pPr>
-      <w:bookmarkStart w:id="15" w:name="_Toc363121690"/>
-      <w:r>
-        <w:t>Significado de ‘completo’</w:t>
-      </w:r>
-      <w:bookmarkEnd w:id="15"/>
-    </w:p>
-    <w:p>
-      <w:pPr>
-        <w:autoSpaceDE w:val="0"/>
-        <w:autoSpaceDN w:val="0"/>
-        <w:adjustRightInd w:val="0"/>
-        <w:spacing w:after="120" w:line="240" w:lineRule="auto"/>
-        <w:ind w:firstLine="634"/>
-        <w:jc w:val="both"/>
-        <w:rPr>
-          <w:rFonts w:cstheme="minorHAnsi"/>
-          <w:sz w:val="24"/>
-          <w:szCs w:val="24"/>
-        </w:rPr>
-      </w:pPr>
-      <w:r>
-        <w:rPr>
-          <w:rFonts w:cstheme="minorHAnsi"/>
-          <w:sz w:val="24"/>
-          <w:szCs w:val="24"/>
-        </w:rPr>
-        <w:t>Para que una historia o defecto se encuentren completos una lista de actividades deben ser previamente realizadas para considerar este elemento como “Completo”. Estas actividades son:</w:t>
+        <w:t>Cantidad de defectos solucionados:</w:t>
+      </w:r>
+      <w:r>
+        <w:rPr>
+          <w:rFonts w:cstheme="minorHAnsi"/>
+          <w:sz w:val="24"/>
+          <w:szCs w:val="24"/>
+        </w:rPr>
+        <w:t xml:space="preserve"> Así como la cantidad de defectos encontrados mide la calidad con la que el producto está siendo desarrollado, con la cantidad de defectos corregidos por sprint junto con la velocidad del equipo podemos evaluar detalladamente el rendimiento de los desarrolladores del equipo de trabajo.</w:t>
       </w:r>
     </w:p>
     <w:p>
@@ -7050,10 +6951,69 @@
       <w:r>
         <w:rPr>
           <w:rFonts w:cstheme="minorHAnsi"/>
-          <w:sz w:val="24"/>
-          <w:szCs w:val="24"/>
-        </w:rPr>
-        <w:t>La historia debe ser escrita y respetar con los estándares definidos para la creación de historias.</w:t>
+          <w:b/>
+          <w:bCs/>
+          <w:sz w:val="24"/>
+          <w:szCs w:val="24"/>
+        </w:rPr>
+        <w:t>Cantidad de historias, tareas y defectos deferidos:</w:t>
+      </w:r>
+      <w:r>
+        <w:rPr>
+          <w:rFonts w:cstheme="minorHAnsi"/>
+          <w:sz w:val="24"/>
+          <w:szCs w:val="24"/>
+        </w:rPr>
+        <w:t xml:space="preserve"> Un elemento deferido corresponde a un ítem planificado para un determinado sprint, que no se pudo cumplir e</w:t>
+      </w:r>
+      <w:r>
+        <w:rPr>
+          <w:rFonts w:cstheme="minorHAnsi"/>
+          <w:sz w:val="24"/>
+          <w:szCs w:val="24"/>
+        </w:rPr>
+        <w:t>n su totalidad por lo que se re</w:t>
+      </w:r>
+      <w:r>
+        <w:rPr>
+          <w:rFonts w:cstheme="minorHAnsi"/>
+          <w:sz w:val="24"/>
+          <w:szCs w:val="24"/>
+        </w:rPr>
+        <w:t>planifica para el próximo sprint. Conociendo la cantidad de elementos diferidos, también podemos conocer el rendimiento de los desarrolladores, y refinar también las estimaciones durante las reuniones de planificación.</w:t>
+      </w:r>
+    </w:p>
+    <w:p>
+      <w:pPr>
+        <w:pStyle w:val="Ttulo2"/>
+      </w:pPr>
+      <w:bookmarkStart w:id="15" w:name="_Toc363121690"/>
+      <w:r>
+        <w:t>Significado de ‘completo’</w:t>
+      </w:r>
+      <w:bookmarkEnd w:id="15"/>
+    </w:p>
+    <w:p>
+      <w:pPr>
+        <w:autoSpaceDE w:val="0"/>
+        <w:autoSpaceDN w:val="0"/>
+        <w:adjustRightInd w:val="0"/>
+        <w:spacing w:after="120" w:line="240" w:lineRule="auto"/>
+        <w:ind w:firstLine="634"/>
+        <w:jc w:val="both"/>
+        <w:rPr>
+          <w:rFonts w:cstheme="minorHAnsi"/>
+          <w:sz w:val="24"/>
+          <w:szCs w:val="24"/>
+        </w:rPr>
+      </w:pPr>
+      <w:r>
+        <w:rPr>
+          <w:rFonts w:cstheme="minorHAnsi"/>
+          <w:sz w:val="24"/>
+          <w:szCs w:val="24"/>
+        </w:rPr>
+        <w:t>Para que una historia o defecto se encuentren completos una lista de actividades deben ser previamente realizadas para considerar este elemento como “Completo”. Estas actividades son:</w:t>
       </w:r>
     </w:p>
     <w:p>
@@ -7080,7 +7040,7 @@
           <w:sz w:val="24"/>
           <w:szCs w:val="24"/>
         </w:rPr>
-        <w:t>Si para la implementación es necesario un cambio en la arquitectura del sistema, el mismo será discutido con el arquitecto para analizar el impacto y la mejor forma de implementar el cambio.</w:t>
+        <w:t>La historia debe ser escrita y respetar con los estándares definidos para la creación de historias.</w:t>
       </w:r>
     </w:p>
     <w:p>
@@ -7107,7 +7067,8 @@
           <w:sz w:val="24"/>
           <w:szCs w:val="24"/>
         </w:rPr>
-        <w:t>El nuevo código debe ser desarrollado en su totalidad.</w:t>
+        <w:lastRenderedPageBreak/>
+        <w:t>Si para la implementación es necesario un cambio en la arquitectura del sistema, el mismo será discutido con el arquitecto para analizar el impacto y la mejor forma de implementar el cambio.</w:t>
       </w:r>
     </w:p>
     <w:p>
@@ -7134,7 +7095,7 @@
           <w:sz w:val="24"/>
           <w:szCs w:val="24"/>
         </w:rPr>
-        <w:t>Desarrollar test unitarios de modo que la cobertura de código de los test supere el 70%.</w:t>
+        <w:t>El nuevo código debe ser desarrollado en su totalidad.</w:t>
       </w:r>
     </w:p>
     <w:p>
@@ -7161,7 +7122,7 @@
           <w:sz w:val="24"/>
           <w:szCs w:val="24"/>
         </w:rPr>
-        <w:t>Otro miembro del equipo debe realizar una revisión de código sobre la nueva implementación.</w:t>
+        <w:t>Desarrollar test unitarios de modo que la cobertura de código de los test supere el 70%.</w:t>
       </w:r>
     </w:p>
     <w:p>
@@ -7188,7 +7149,7 @@
           <w:sz w:val="24"/>
           <w:szCs w:val="24"/>
         </w:rPr>
-        <w:t>Si existieron cambios en las interfaces de usuario, los mismos deben ser aprobados por el especialista en UI.</w:t>
+        <w:t>Otro miembro del equipo debe realizar una revisión de código sobre la nueva implementación.</w:t>
       </w:r>
     </w:p>
     <w:p>
@@ -7215,7 +7176,7 @@
           <w:sz w:val="24"/>
           <w:szCs w:val="24"/>
         </w:rPr>
-        <w:t>Los comentarios deben ser corregidos por el desarrollador luego de esta revisión.</w:t>
+        <w:t>Si existieron cambios en las interfaces de usuario, los mismos deben ser aprobados por el especialista en UI.</w:t>
       </w:r>
     </w:p>
     <w:p>
@@ -7242,7 +7203,7 @@
           <w:sz w:val="24"/>
           <w:szCs w:val="24"/>
         </w:rPr>
-        <w:t>Otro miembro del equipo debe realizar un test exploratorio para validar que la historia fue implementada correctamente o el defecto corregido.</w:t>
+        <w:t>Los comentarios deben ser corregidos por el desarrollador luego de esta revisión.</w:t>
       </w:r>
     </w:p>
     <w:p>
@@ -7269,39 +7230,7 @@
           <w:sz w:val="24"/>
           <w:szCs w:val="24"/>
         </w:rPr>
-        <w:t>Se debe</w:t>
-      </w:r>
-      <w:r>
-        <w:rPr>
-          <w:rFonts w:cstheme="minorHAnsi"/>
-          <w:sz w:val="24"/>
-          <w:szCs w:val="24"/>
-        </w:rPr>
-        <w:t>n</w:t>
-      </w:r>
-      <w:r>
-        <w:rPr>
-          <w:rFonts w:cstheme="minorHAnsi"/>
-          <w:sz w:val="24"/>
-          <w:szCs w:val="24"/>
-        </w:rPr>
-        <w:t xml:space="preserve"> correr </w:t>
-      </w:r>
-      <w:r>
-        <w:rPr>
-          <w:rFonts w:cstheme="minorHAnsi"/>
-          <w:sz w:val="24"/>
-          <w:szCs w:val="24"/>
-        </w:rPr>
-        <w:t xml:space="preserve">completamente los </w:t>
-      </w:r>
-      <w:r>
-        <w:rPr>
-          <w:rFonts w:cstheme="minorHAnsi"/>
-          <w:sz w:val="24"/>
-          <w:szCs w:val="24"/>
-        </w:rPr>
-        <w:t>test unitarios y test de aceptación de las historias (test de regresión) para controlar que los nuevos cambios introducidos no hayan impactado negativamente en otras funcionalidades del sistema.</w:t>
+        <w:t>Otro miembro del equipo debe realizar un test exploratorio para validar que la historia fue implementada correctamente o el defecto corregido.</w:t>
       </w:r>
     </w:p>
     <w:p>
@@ -7328,8 +7257,39 @@
           <w:sz w:val="24"/>
           <w:szCs w:val="24"/>
         </w:rPr>
-        <w:lastRenderedPageBreak/>
-        <w:t>Si los cambios introducidos afectaron a la estructura de la base de datos, se debe crear un backup de la estructura y de los datos de la misma y validar que estos backups funcionen correctamente.</w:t>
+        <w:t>Se debe</w:t>
+      </w:r>
+      <w:r>
+        <w:rPr>
+          <w:rFonts w:cstheme="minorHAnsi"/>
+          <w:sz w:val="24"/>
+          <w:szCs w:val="24"/>
+        </w:rPr>
+        <w:t>n</w:t>
+      </w:r>
+      <w:r>
+        <w:rPr>
+          <w:rFonts w:cstheme="minorHAnsi"/>
+          <w:sz w:val="24"/>
+          <w:szCs w:val="24"/>
+        </w:rPr>
+        <w:t xml:space="preserve"> correr </w:t>
+      </w:r>
+      <w:r>
+        <w:rPr>
+          <w:rFonts w:cstheme="minorHAnsi"/>
+          <w:sz w:val="24"/>
+          <w:szCs w:val="24"/>
+        </w:rPr>
+        <w:t xml:space="preserve">completamente los </w:t>
+      </w:r>
+      <w:r>
+        <w:rPr>
+          <w:rFonts w:cstheme="minorHAnsi"/>
+          <w:sz w:val="24"/>
+          <w:szCs w:val="24"/>
+        </w:rPr>
+        <w:t>test unitarios y test de aceptación de las historias (test de regresión) para controlar que los nuevos cambios introducidos no hayan impactado negativamente en otras funcionalidades del sistema.</w:t>
       </w:r>
     </w:p>
     <w:p>
@@ -7356,6 +7316,33 @@
           <w:sz w:val="24"/>
           <w:szCs w:val="24"/>
         </w:rPr>
+        <w:t>Si los cambios introducidos afectaron a la estructura de la base de datos, se debe crear un backup de la estructura y de los datos de la misma y validar que estos backups funcionen correctamente.</w:t>
+      </w:r>
+    </w:p>
+    <w:p>
+      <w:pPr>
+        <w:numPr>
+          <w:ilvl w:val="0"/>
+          <w:numId w:val="1"/>
+        </w:numPr>
+        <w:autoSpaceDE w:val="0"/>
+        <w:autoSpaceDN w:val="0"/>
+        <w:adjustRightInd w:val="0"/>
+        <w:spacing w:after="120" w:line="240" w:lineRule="auto"/>
+        <w:ind w:left="1418" w:hanging="360"/>
+        <w:jc w:val="both"/>
+        <w:rPr>
+          <w:rFonts w:cstheme="minorHAnsi"/>
+          <w:sz w:val="24"/>
+          <w:szCs w:val="24"/>
+        </w:rPr>
+      </w:pPr>
+      <w:r>
+        <w:rPr>
+          <w:rFonts w:cstheme="minorHAnsi"/>
+          <w:sz w:val="24"/>
+          <w:szCs w:val="24"/>
+        </w:rPr>
         <w:t>La ayuda y la documentación del sistema debe actualizarse acorde a los nuevos cambios introducidos.</w:t>
       </w:r>
     </w:p>
@@ -7389,7 +7376,23 @@
           <w:sz w:val="24"/>
           <w:szCs w:val="24"/>
         </w:rPr>
-        <w:t>Las estimaciones se realizan en las reuniones de estimación y planificación definidas en el apartado 'Reuniones' del presente documento.</w:t>
+        <w:t>Las estimaciones se realiza</w:t>
+      </w:r>
+      <w:r>
+        <w:rPr>
+          <w:rFonts w:cstheme="minorHAnsi"/>
+          <w:sz w:val="24"/>
+          <w:szCs w:val="24"/>
+        </w:rPr>
+        <w:t>rá</w:t>
+      </w:r>
+      <w:r>
+        <w:rPr>
+          <w:rFonts w:cstheme="minorHAnsi"/>
+          <w:sz w:val="24"/>
+          <w:szCs w:val="24"/>
+        </w:rPr>
+        <w:t>n en las reuniones de estimación y planificación definidas en el apartado 'Reuniones' del presente documento.</w:t>
       </w:r>
     </w:p>
     <w:p>
@@ -7412,7 +7415,23 @@
           <w:sz w:val="24"/>
           <w:szCs w:val="24"/>
         </w:rPr>
-        <w:t>Para la realización de las estimaciones se ha utilizado 'Poker Estimation' realizando diferentes rondas con 'Wideband Delphi' priorizando las estimaciones de aquellos miembros del equipo con mayor conocimiento en la tecnología o experiencia resolviendo situaciones similares.</w:t>
+        <w:t xml:space="preserve">Para la realización de las estimaciones se </w:t>
+      </w:r>
+      <w:r>
+        <w:rPr>
+          <w:rFonts w:cstheme="minorHAnsi"/>
+          <w:sz w:val="24"/>
+          <w:szCs w:val="24"/>
+        </w:rPr>
+        <w:t>utilizará</w:t>
+      </w:r>
+      <w:r>
+        <w:rPr>
+          <w:rFonts w:cstheme="minorHAnsi"/>
+          <w:sz w:val="24"/>
+          <w:szCs w:val="24"/>
+        </w:rPr>
+        <w:t xml:space="preserve"> 'Poker Estimation' realizando diferentes rondas con 'Wideband Delphi' priorizando las estimaciones de aquellos miembros del equipo con mayor conocimiento en la tecnología o experiencia resolviendo situaciones similares.</w:t>
       </w:r>
     </w:p>
     <w:p>
@@ -7502,6 +7521,7 @@
                 <w:sz w:val="24"/>
                 <w:szCs w:val="24"/>
               </w:rPr>
+              <w:lastRenderedPageBreak/>
               <w:t>Prioridad</w:t>
             </w:r>
           </w:p>
@@ -7847,7 +7867,23 @@
                 <w:sz w:val="20"/>
                 <w:szCs w:val="20"/>
               </w:rPr>
-              <w:t>Conocer sobre los formatos de captura y filtros de imagen necesarios para realizar captura y preprosesamiento de imágenes</w:t>
+              <w:t xml:space="preserve">Conocer sobre los formatos de captura y filtros de imagen necesarios para realizar captura y </w:t>
+            </w:r>
+            <w:r>
+              <w:rPr>
+                <w:rFonts w:ascii="Arial" w:hAnsi="Arial" w:cs="Arial"/>
+                <w:sz w:val="20"/>
+                <w:szCs w:val="20"/>
+              </w:rPr>
+              <w:t>preproc</w:t>
+            </w:r>
+            <w:r>
+              <w:rPr>
+                <w:rFonts w:ascii="Arial" w:hAnsi="Arial" w:cs="Arial"/>
+                <w:sz w:val="20"/>
+                <w:szCs w:val="20"/>
+              </w:rPr>
+              <w:t>esamiento de imágenes</w:t>
             </w:r>
           </w:p>
         </w:tc>
@@ -8297,7 +8333,6 @@
                 <w:sz w:val="20"/>
                 <w:szCs w:val="20"/>
               </w:rPr>
-              <w:lastRenderedPageBreak/>
               <w:t>Media</w:t>
             </w:r>
           </w:p>
@@ -9249,6 +9284,7 @@
                 <w:sz w:val="20"/>
                 <w:szCs w:val="20"/>
               </w:rPr>
+              <w:lastRenderedPageBreak/>
               <w:t>Alta</w:t>
             </w:r>
           </w:p>
@@ -10112,7 +10148,6 @@
                 <w:sz w:val="20"/>
                 <w:szCs w:val="20"/>
               </w:rPr>
-              <w:lastRenderedPageBreak/>
               <w:t>Alta</w:t>
             </w:r>
           </w:p>
@@ -10976,6 +11011,7 @@
                 <w:sz w:val="20"/>
                 <w:szCs w:val="20"/>
               </w:rPr>
+              <w:lastRenderedPageBreak/>
               <w:t> </w:t>
             </w:r>
           </w:p>
@@ -11743,7 +11779,6 @@
                 <w:sz w:val="20"/>
                 <w:szCs w:val="20"/>
               </w:rPr>
-              <w:lastRenderedPageBreak/>
               <w:t>Alta</w:t>
             </w:r>
           </w:p>
@@ -12637,7 +12672,16 @@
                 <w:sz w:val="20"/>
                 <w:szCs w:val="20"/>
               </w:rPr>
-              <w:t>Desarrollar una interfaz grafica que permita implementar un catálogo de productos que permita su valoracion.</w:t>
+              <w:t xml:space="preserve">Desarrollar una interfaz grafica que permita implementar un catálogo de productos que permita su </w:t>
+            </w:r>
+            <w:r>
+              <w:rPr>
+                <w:rFonts w:ascii="Arial" w:hAnsi="Arial" w:cs="Arial"/>
+                <w:sz w:val="20"/>
+                <w:szCs w:val="20"/>
+              </w:rPr>
+              <w:lastRenderedPageBreak/>
+              <w:t>valoracion.</w:t>
             </w:r>
           </w:p>
         </w:tc>
@@ -12668,6 +12712,7 @@
                 <w:sz w:val="20"/>
                 <w:szCs w:val="20"/>
               </w:rPr>
+              <w:lastRenderedPageBreak/>
               <w:t>3</w:t>
             </w:r>
           </w:p>
@@ -12703,6 +12748,7 @@
                 <w:sz w:val="20"/>
                 <w:szCs w:val="20"/>
               </w:rPr>
+              <w:lastRenderedPageBreak/>
               <w:t>Media</w:t>
             </w:r>
           </w:p>
@@ -13375,7 +13421,6 @@
                 <w:sz w:val="20"/>
                 <w:szCs w:val="20"/>
               </w:rPr>
-              <w:lastRenderedPageBreak/>
               <w:t> </w:t>
             </w:r>
           </w:p>
@@ -14335,6 +14380,7 @@
                 <w:sz w:val="20"/>
                 <w:szCs w:val="20"/>
               </w:rPr>
+              <w:lastRenderedPageBreak/>
               <w:t>Alta</w:t>
             </w:r>
           </w:p>
@@ -15141,7 +15187,6 @@
       </w:pPr>
       <w:bookmarkStart w:id="17" w:name="_Toc363121692"/>
       <w:r>
-        <w:lastRenderedPageBreak/>
         <w:t>Gestión de riesgos del proyecto</w:t>
       </w:r>
       <w:bookmarkEnd w:id="17"/>
@@ -15182,7 +15227,39 @@
           <w:sz w:val="24"/>
           <w:szCs w:val="24"/>
         </w:rPr>
-        <w:t xml:space="preserve"> de planificación de proyecto se definió una lista de riesgos que podrían atacar e impactar de forma negativa en el proyecto. Esta será evaluada y </w:t>
+        <w:t xml:space="preserve"> de planificación de proyecto </w:t>
+      </w:r>
+      <w:r>
+        <w:rPr>
+          <w:rFonts w:cstheme="minorHAnsi"/>
+          <w:sz w:val="24"/>
+          <w:szCs w:val="24"/>
+        </w:rPr>
+        <w:t>se define</w:t>
+      </w:r>
+      <w:r>
+        <w:rPr>
+          <w:rFonts w:cstheme="minorHAnsi"/>
+          <w:sz w:val="24"/>
+          <w:szCs w:val="24"/>
+        </w:rPr>
+        <w:t xml:space="preserve"> </w:t>
+      </w:r>
+      <w:r>
+        <w:rPr>
+          <w:rFonts w:cstheme="minorHAnsi"/>
+          <w:sz w:val="24"/>
+          <w:szCs w:val="24"/>
+        </w:rPr>
+        <w:t xml:space="preserve">la </w:t>
+      </w:r>
+      <w:r>
+        <w:rPr>
+          <w:rFonts w:cstheme="minorHAnsi"/>
+          <w:sz w:val="24"/>
+          <w:szCs w:val="24"/>
+        </w:rPr>
+        <w:t xml:space="preserve"> lista de riesgos que podrían atacar e impactar de forma negativa en el proyecto. Esta será evaluada y </w:t>
       </w:r>
       <w:r>
         <w:rPr>
@@ -15698,6 +15775,7 @@
                 <w:sz w:val="24"/>
                 <w:szCs w:val="24"/>
               </w:rPr>
+              <w:lastRenderedPageBreak/>
               <w:t>4</w:t>
             </w:r>
           </w:p>
@@ -16209,17 +16287,7 @@
                 <w:sz w:val="24"/>
                 <w:szCs w:val="24"/>
               </w:rPr>
-              <w:t xml:space="preserve">el cambio en la metodología, esto podría retrasar al proyecto con tareas </w:t>
-            </w:r>
-            <w:r>
-              <w:rPr>
-                <w:rFonts w:cstheme="minorHAnsi"/>
-                <w:color w:val="000000"/>
-                <w:sz w:val="24"/>
-                <w:szCs w:val="24"/>
-              </w:rPr>
-              <w:lastRenderedPageBreak/>
-              <w:t>innecesarias.</w:t>
+              <w:t>el cambio en la metodología, esto podría retrasar al proyecto con tareas innecesarias.</w:t>
             </w:r>
           </w:p>
         </w:tc>
@@ -16253,7 +16321,6 @@
                 <w:sz w:val="24"/>
                 <w:szCs w:val="24"/>
               </w:rPr>
-              <w:lastRenderedPageBreak/>
               <w:t>Metodología</w:t>
             </w:r>
           </w:p>
@@ -16293,7 +16360,6 @@
                 <w:sz w:val="24"/>
                 <w:szCs w:val="24"/>
               </w:rPr>
-              <w:lastRenderedPageBreak/>
               <w:t>9</w:t>
             </w:r>
           </w:p>
@@ -16607,6 +16673,8 @@
         <w:pStyle w:val="Ttulo2"/>
       </w:pPr>
     </w:p>
+    <w:p/>
+    <w:p/>
     <w:p>
       <w:pPr>
         <w:pStyle w:val="Ttulo2"/>
@@ -19339,7 +19407,43 @@
                 <w:sz w:val="24"/>
                 <w:szCs w:val="24"/>
               </w:rPr>
-              <w:t>Crear un schedule que defina cuando se revisará el cronograma y se harán tareas que afecten al control del avance del proyecto. Realizar una planifición basada en una buena WBS que permita definir que tareas serán ejecutadas en un día de reunión del equipo de desarrollo.</w:t>
+              <w:t xml:space="preserve">Crear un schedule que defina cuando se revisará el cronograma y se harán tareas que afecten al control del avance del proyecto. Realizar una </w:t>
+            </w:r>
+            <w:r>
+              <w:rPr>
+                <w:rFonts w:cstheme="minorHAnsi"/>
+                <w:color w:val="000000"/>
+                <w:sz w:val="24"/>
+                <w:szCs w:val="24"/>
+              </w:rPr>
+              <w:t>planific</w:t>
+            </w:r>
+            <w:r>
+              <w:rPr>
+                <w:rFonts w:cstheme="minorHAnsi"/>
+                <w:color w:val="000000"/>
+                <w:sz w:val="24"/>
+                <w:szCs w:val="24"/>
+              </w:rPr>
+              <w:t>a</w:t>
+            </w:r>
+            <w:r>
+              <w:rPr>
+                <w:rFonts w:cstheme="minorHAnsi"/>
+                <w:color w:val="000000"/>
+                <w:sz w:val="24"/>
+                <w:szCs w:val="24"/>
+              </w:rPr>
+              <w:t>ción</w:t>
+            </w:r>
+            <w:r>
+              <w:rPr>
+                <w:rFonts w:cstheme="minorHAnsi"/>
+                <w:color w:val="000000"/>
+                <w:sz w:val="24"/>
+                <w:szCs w:val="24"/>
+              </w:rPr>
+              <w:t xml:space="preserve"> basada en una buena WBS que permita definir que tareas serán ejecutadas en un día de reunión del equipo de desarrollo.</w:t>
             </w:r>
           </w:p>
         </w:tc>
@@ -19514,7 +19618,6 @@
                 <w:sz w:val="24"/>
                 <w:szCs w:val="24"/>
               </w:rPr>
-              <w:lastRenderedPageBreak/>
               <w:t>3</w:t>
             </w:r>
           </w:p>
@@ -19863,6 +19966,7 @@
                 <w:sz w:val="24"/>
                 <w:szCs w:val="24"/>
               </w:rPr>
+              <w:lastRenderedPageBreak/>
               <w:t>6</w:t>
             </w:r>
           </w:p>
@@ -20271,7 +20375,7 @@
                 <w:sz w:val="24"/>
                 <w:szCs w:val="24"/>
               </w:rPr>
-              <w:t>Realizar investigaciones sobre las tecnologías en etapas tempranas al proyecto para tener un margen de tiempo antes de comenzar a implementar. Realizar una planificación olgada que permita algunos "retrabajos".</w:t>
+              <w:t>Realizar investigaciones sobre las tecnologías en etapas tempranas al proyecto para tener un margen de tiempo antes de comenzar a implementar.</w:t>
             </w:r>
           </w:p>
         </w:tc>
@@ -20342,7 +20446,6 @@
                 <w:sz w:val="24"/>
                 <w:szCs w:val="24"/>
               </w:rPr>
-              <w:lastRenderedPageBreak/>
               <w:t>10</w:t>
             </w:r>
           </w:p>
@@ -21047,6 +21150,7 @@
                 <w:sz w:val="24"/>
                 <w:szCs w:val="24"/>
               </w:rPr>
+              <w:lastRenderedPageBreak/>
               <w:t>3</w:t>
             </w:r>
           </w:p>
@@ -22677,6 +22781,7 @@
       </w:pPr>
       <w:bookmarkStart w:id="24" w:name="_Toc363121699"/>
       <w:r>
+        <w:lastRenderedPageBreak/>
         <w:t>Historias por iteración</w:t>
       </w:r>
       <w:bookmarkEnd w:id="24"/>
@@ -22757,7 +22862,16 @@
           <w:szCs w:val="24"/>
           <w:lang w:eastAsia="es-AR"/>
         </w:rPr>
-        <w:t>Investigar testear sobre librerías y Drivers para MS Kinect.</w:t>
+        <w:t xml:space="preserve">Investigar, </w:t>
+      </w:r>
+      <w:r>
+        <w:rPr>
+          <w:rFonts w:cstheme="minorHAnsi"/>
+          <w:sz w:val="24"/>
+          <w:szCs w:val="24"/>
+          <w:lang w:eastAsia="es-AR"/>
+        </w:rPr>
+        <w:t>testear sobre librerías y Drivers para MS Kinect.</w:t>
       </w:r>
     </w:p>
     <w:p>
@@ -22960,7 +23074,6 @@
           <w:sz w:val="24"/>
           <w:szCs w:val="24"/>
         </w:rPr>
-        <w:lastRenderedPageBreak/>
         <w:t>Realizar modelo de objetos para representar la compresión y descompresión de imagénes</w:t>
       </w:r>
     </w:p>
@@ -23186,6 +23299,7 @@
           <w:szCs w:val="24"/>
           <w:lang w:eastAsia="es-AR"/>
         </w:rPr>
+        <w:lastRenderedPageBreak/>
         <w:t>Desarrollar interfaces gráficas del sitio web de los clientes</w:t>
       </w:r>
     </w:p>
@@ -23469,7 +23583,6 @@
           <w:sz w:val="24"/>
           <w:szCs w:val="24"/>
         </w:rPr>
-        <w:lastRenderedPageBreak/>
         <w:t>Implementar modelo de base de datos del sitio web</w:t>
       </w:r>
     </w:p>
@@ -23630,7 +23743,23 @@
           <w:sz w:val="24"/>
           <w:szCs w:val="24"/>
         </w:rPr>
-        <w:t>Investigar como realizar Clusters de objetos detectados para segmentar</w:t>
+        <w:t xml:space="preserve">Investigar </w:t>
+      </w:r>
+      <w:r>
+        <w:rPr>
+          <w:rFonts w:cstheme="minorHAnsi"/>
+          <w:sz w:val="24"/>
+          <w:szCs w:val="24"/>
+        </w:rPr>
+        <w:t>cómo</w:t>
+      </w:r>
+      <w:r>
+        <w:rPr>
+          <w:rFonts w:cstheme="minorHAnsi"/>
+          <w:sz w:val="24"/>
+          <w:szCs w:val="24"/>
+        </w:rPr>
+        <w:t xml:space="preserve"> realizar Clusters de objetos detectados para segmentar</w:t>
       </w:r>
     </w:p>
     <w:p>
@@ -23695,6 +23824,7 @@
           <w:sz w:val="24"/>
           <w:szCs w:val="24"/>
         </w:rPr>
+        <w:lastRenderedPageBreak/>
         <w:t>Diseñar Aplicativo interactivo de ejemplo</w:t>
       </w:r>
     </w:p>
@@ -23731,6 +23861,141 @@
         <w:t>Sexta iteración</w:t>
       </w:r>
       <w:bookmarkEnd w:id="30"/>
+    </w:p>
+    <w:p>
+      <w:pPr>
+        <w:rPr>
+          <w:lang w:val="es-AR"/>
+        </w:rPr>
+      </w:pPr>
+      <w:r>
+        <w:rPr>
+          <w:lang w:val="es-AR"/>
+        </w:rPr>
+        <w:t>Testear Aplicativo Obteniendo Métricas de Uso</w:t>
+      </w:r>
+    </w:p>
+    <w:p>
+      <w:pPr>
+        <w:rPr>
+          <w:lang w:val="es-AR"/>
+        </w:rPr>
+      </w:pPr>
+      <w:r>
+        <w:rPr>
+          <w:lang w:val="es-AR"/>
+        </w:rPr>
+        <w:t>Desarrollar modelo de objetos para reconocimiento y descripción de personas.</w:t>
+      </w:r>
+    </w:p>
+    <w:p>
+      <w:pPr>
+        <w:rPr>
+          <w:lang w:val="es-AR"/>
+        </w:rPr>
+      </w:pPr>
+      <w:r>
+        <w:rPr>
+          <w:lang w:val="es-AR"/>
+        </w:rPr>
+        <w:t>Realizar pruebas del módulo de descripción y representación de personas.</w:t>
+      </w:r>
+    </w:p>
+    <w:p>
+      <w:pPr>
+        <w:pStyle w:val="Ttulo2"/>
+        <w:rPr>
+          <w:lang w:val="es-AR"/>
+        </w:rPr>
+      </w:pPr>
+      <w:r>
+        <w:rPr>
+          <w:lang w:val="es-AR"/>
+        </w:rPr>
+        <w:t>Séptima Iteración</w:t>
+      </w:r>
+    </w:p>
+    <w:p>
+      <w:pPr>
+        <w:rPr>
+          <w:lang w:val="es-AR"/>
+        </w:rPr>
+      </w:pPr>
+      <w:r>
+        <w:rPr>
+          <w:lang w:val="es-AR"/>
+        </w:rPr>
+        <w:t>Reimplementar el filtrado de la transformada de Hough.</w:t>
+      </w:r>
+      <w:r>
+        <w:rPr>
+          <w:lang w:val="es-AR"/>
+        </w:rPr>
+        <w:t xml:space="preserve"> </w:t>
+      </w:r>
+    </w:p>
+    <w:p>
+      <w:pPr>
+        <w:rPr>
+          <w:lang w:val="es-AR"/>
+        </w:rPr>
+      </w:pPr>
+      <w:r>
+        <w:rPr>
+          <w:lang w:val="es-AR"/>
+        </w:rPr>
+        <w:t>Realizar pruebas de la transformada de Hough Sobre imágenes capturadas.</w:t>
+      </w:r>
+    </w:p>
+    <w:p>
+      <w:pPr>
+        <w:rPr>
+          <w:lang w:val="es-AR"/>
+        </w:rPr>
+      </w:pPr>
+      <w:r>
+        <w:rPr>
+          <w:lang w:val="es-AR"/>
+        </w:rPr>
+        <w:t>Completar  Documentación Final del Proyecto</w:t>
+      </w:r>
+      <w:r>
+        <w:rPr>
+          <w:lang w:val="es-AR"/>
+        </w:rPr>
+        <w:t>.</w:t>
+      </w:r>
+    </w:p>
+    <w:p>
+      <w:pPr>
+        <w:pStyle w:val="Ttulo2"/>
+        <w:rPr>
+          <w:lang w:val="es-AR"/>
+        </w:rPr>
+      </w:pPr>
+      <w:r>
+        <w:rPr>
+          <w:lang w:val="es-AR"/>
+        </w:rPr>
+        <w:t>Octava Iteración</w:t>
+      </w:r>
+    </w:p>
+    <w:p>
+      <w:r>
+        <w:t>Revisión</w:t>
+      </w:r>
+      <w:r>
+        <w:t xml:space="preserve"> y </w:t>
+      </w:r>
+      <w:r>
+        <w:t xml:space="preserve"> </w:t>
+      </w:r>
+      <w:r>
+        <w:t>Reentrega Final</w:t>
+      </w:r>
+      <w:r>
+        <w:t>.</w:t>
+      </w:r>
     </w:p>
     <w:p>
       <w:pPr>
@@ -23865,7 +24130,15 @@
           <w:sz w:val="24"/>
           <w:szCs w:val="24"/>
         </w:rPr>
-        <w:t xml:space="preserve"> se divide en cinco directorios principales:</w:t>
+        <w:t xml:space="preserve"> se dividirá</w:t>
+      </w:r>
+      <w:r>
+        <w:rPr>
+          <w:rFonts w:cstheme="minorHAnsi"/>
+          <w:sz w:val="24"/>
+          <w:szCs w:val="24"/>
+        </w:rPr>
+        <w:t xml:space="preserve"> en cinco directorios principales:</w:t>
       </w:r>
     </w:p>
     <w:p>
@@ -23919,8 +24192,39 @@
           <w:sz w:val="24"/>
           <w:szCs w:val="24"/>
         </w:rPr>
-        <w:lastRenderedPageBreak/>
-        <w:t>codigo: Directorio contenedor del codigo fuente del sistema, de las pruebas de aceptación y de las pruebas unitarias.</w:t>
+        <w:t>C</w:t>
+      </w:r>
+      <w:r>
+        <w:rPr>
+          <w:rFonts w:cstheme="minorHAnsi"/>
+          <w:sz w:val="24"/>
+          <w:szCs w:val="24"/>
+        </w:rPr>
+        <w:t>ódigo</w:t>
+      </w:r>
+      <w:r>
+        <w:rPr>
+          <w:rFonts w:cstheme="minorHAnsi"/>
+          <w:sz w:val="24"/>
+          <w:szCs w:val="24"/>
+        </w:rPr>
+        <w:t xml:space="preserve">: Directorio contenedor del </w:t>
+      </w:r>
+      <w:r>
+        <w:rPr>
+          <w:rFonts w:cstheme="minorHAnsi"/>
+          <w:sz w:val="24"/>
+          <w:szCs w:val="24"/>
+        </w:rPr>
+        <w:t>código</w:t>
+      </w:r>
+      <w:r>
+        <w:rPr>
+          <w:rFonts w:cstheme="minorHAnsi"/>
+          <w:sz w:val="24"/>
+          <w:szCs w:val="24"/>
+        </w:rPr>
+        <w:t xml:space="preserve"> fuente del sistema, de las pruebas de aceptación y de las pruebas unitarias.</w:t>
       </w:r>
     </w:p>
     <w:p>
@@ -23947,7 +24251,15 @@
           <w:sz w:val="24"/>
           <w:szCs w:val="24"/>
         </w:rPr>
-        <w:t xml:space="preserve">documentos: Es el directorio contenedor de toda la documentación del sistema incluyendo documentos mantenidos </w:t>
+        <w:t>D</w:t>
+      </w:r>
+      <w:r>
+        <w:rPr>
+          <w:rFonts w:cstheme="minorHAnsi"/>
+          <w:sz w:val="24"/>
+          <w:szCs w:val="24"/>
+        </w:rPr>
+        <w:t xml:space="preserve">ocumentos: Es el directorio contenedor de toda la documentación del sistema incluyendo documentos mantenidos </w:t>
       </w:r>
       <w:r>
         <w:rPr>
@@ -23990,7 +24302,16 @@
           <w:sz w:val="24"/>
           <w:szCs w:val="24"/>
         </w:rPr>
-        <w:t>sprint reviews: Contiene</w:t>
+        <w:lastRenderedPageBreak/>
+        <w:t>S</w:t>
+      </w:r>
+      <w:r>
+        <w:rPr>
+          <w:rFonts w:cstheme="minorHAnsi"/>
+          <w:sz w:val="24"/>
+          <w:szCs w:val="24"/>
+        </w:rPr>
+        <w:t>print reviews: Contiene</w:t>
       </w:r>
       <w:r>
         <w:rPr>
@@ -24025,7 +24346,15 @@
           <w:sz w:val="24"/>
           <w:szCs w:val="24"/>
         </w:rPr>
-        <w:t>minutas: Contiene</w:t>
+        <w:t>M</w:t>
+      </w:r>
+      <w:r>
+        <w:rPr>
+          <w:rFonts w:cstheme="minorHAnsi"/>
+          <w:sz w:val="24"/>
+          <w:szCs w:val="24"/>
+        </w:rPr>
+        <w:t>inutas: Contiene</w:t>
       </w:r>
       <w:r>
         <w:rPr>
@@ -24241,7 +24570,16 @@
                 <w:sz w:val="24"/>
                 <w:szCs w:val="24"/>
               </w:rPr>
-              <w:t>Paquete de codigo</w:t>
+              <w:t xml:space="preserve">Paquete de </w:t>
+            </w:r>
+            <w:r>
+              <w:rPr>
+                <w:rFonts w:cstheme="minorHAnsi"/>
+                <w:color w:val="000000"/>
+                <w:sz w:val="24"/>
+                <w:szCs w:val="24"/>
+              </w:rPr>
+              <w:t>código</w:t>
             </w:r>
           </w:p>
         </w:tc>
@@ -24497,7 +24835,16 @@
                 <w:sz w:val="24"/>
                 <w:szCs w:val="24"/>
               </w:rPr>
-              <w:t>Paquete de tests de aceptacion</w:t>
+              <w:t xml:space="preserve">Paquete de tests de </w:t>
+            </w:r>
+            <w:r>
+              <w:rPr>
+                <w:rFonts w:cstheme="minorHAnsi"/>
+                <w:color w:val="000000"/>
+                <w:sz w:val="24"/>
+                <w:szCs w:val="24"/>
+              </w:rPr>
+              <w:t>aceptación</w:t>
             </w:r>
           </w:p>
         </w:tc>
@@ -25185,7 +25532,25 @@
                 <w:sz w:val="24"/>
                 <w:szCs w:val="24"/>
               </w:rPr>
-              <w:t>Relanificacion.xls</w:t>
+              <w:t>Re</w:t>
+            </w:r>
+            <w:r>
+              <w:rPr>
+                <w:rFonts w:cstheme="minorHAnsi"/>
+                <w:color w:val="000000"/>
+                <w:sz w:val="24"/>
+                <w:szCs w:val="24"/>
+              </w:rPr>
+              <w:t>p</w:t>
+            </w:r>
+            <w:r>
+              <w:rPr>
+                <w:rFonts w:cstheme="minorHAnsi"/>
+                <w:color w:val="000000"/>
+                <w:sz w:val="24"/>
+                <w:szCs w:val="24"/>
+              </w:rPr>
+              <w:t>lanificacion.xls</w:t>
             </w:r>
           </w:p>
         </w:tc>

</xml_diff>